<commit_message>
Revisions added by J. Northey.
</commit_message>
<xml_diff>
--- a/FIXML 1.2/FIXML Technical Standard Version 1.2 Proposal.docx
+++ b/FIXML 1.2/FIXML Technical Standard Version 1.2 Proposal.docx
@@ -410,8 +410,6 @@
       <w:bookmarkEnd w:id="4"/>
     </w:p>
     <w:p/>
-    <w:bookmarkStart w:id="5" w:name="_GoBack"/>
-    <w:bookmarkEnd w:id="5"/>
     <w:p>
       <w:pPr>
         <w:pStyle w:val="TOC1"/>
@@ -2426,16 +2424,16 @@
       <w:r>
         <w:br w:type="page"/>
       </w:r>
-      <w:bookmarkStart w:id="6" w:name="_Toc105492366"/>
-      <w:bookmarkStart w:id="7" w:name="_Toc116820695"/>
-      <w:bookmarkStart w:id="8" w:name="_Toc425513066"/>
+      <w:bookmarkStart w:id="5" w:name="_Toc105492366"/>
+      <w:bookmarkStart w:id="6" w:name="_Toc116820695"/>
+      <w:bookmarkStart w:id="7" w:name="_Toc425513066"/>
       <w:r>
         <w:lastRenderedPageBreak/>
         <w:t>Document History</w:t>
       </w:r>
+      <w:bookmarkEnd w:id="5"/>
       <w:bookmarkEnd w:id="6"/>
       <w:bookmarkEnd w:id="7"/>
-      <w:bookmarkEnd w:id="8"/>
     </w:p>
     <w:tbl>
       <w:tblPr>
@@ -2792,6 +2790,11 @@
             <w:pPr>
               <w:pStyle w:val="BodyText"/>
             </w:pPr>
+            <w:ins w:id="8" w:author="Jim Northey" w:date="2015-08-07T15:50:00Z">
+              <w:r>
+                <w:t>August 7, 2015</w:t>
+              </w:r>
+            </w:ins>
           </w:p>
         </w:tc>
         <w:tc>
@@ -2802,6 +2805,11 @@
             <w:pPr>
               <w:pStyle w:val="BodyText"/>
             </w:pPr>
+            <w:ins w:id="9" w:author="Jim Northey" w:date="2015-08-07T15:50:00Z">
+              <w:r>
+                <w:t>Jim Northey</w:t>
+              </w:r>
+            </w:ins>
           </w:p>
         </w:tc>
         <w:tc>
@@ -2812,6 +2820,28 @@
             <w:pPr>
               <w:pStyle w:val="BodyText"/>
             </w:pPr>
+            <w:ins w:id="10" w:author="Jim Northey" w:date="2015-08-07T15:50:00Z">
+              <w:r>
+                <w:t xml:space="preserve">Added content to </w:t>
+              </w:r>
+            </w:ins>
+            <w:ins w:id="11" w:author="Jim Northey" w:date="2015-08-07T15:51:00Z">
+              <w:r>
+                <w:t>discussion</w:t>
+              </w:r>
+            </w:ins>
+            <w:ins w:id="12" w:author="Jim Northey" w:date="2015-08-07T15:50:00Z">
+              <w:r>
+                <w:t xml:space="preserve"> </w:t>
+              </w:r>
+            </w:ins>
+            <w:ins w:id="13" w:author="Jim Northey" w:date="2015-08-07T15:51:00Z">
+              <w:r>
+                <w:t>section and other minor edits.</w:t>
+              </w:r>
+            </w:ins>
+            <w:bookmarkStart w:id="14" w:name="_GoBack"/>
+            <w:bookmarkEnd w:id="14"/>
           </w:p>
         </w:tc>
       </w:tr>
@@ -3546,12 +3576,12 @@
       <w:r>
         <w:br w:type="page"/>
       </w:r>
-      <w:bookmarkStart w:id="9" w:name="_Toc425513067"/>
+      <w:bookmarkStart w:id="15" w:name="_Toc425513067"/>
       <w:r>
         <w:lastRenderedPageBreak/>
         <w:t>Introduction</w:t>
       </w:r>
-      <w:bookmarkEnd w:id="9"/>
+      <w:bookmarkEnd w:id="15"/>
     </w:p>
     <w:p>
       <w:r>
@@ -3562,11 +3592,11 @@
       <w:pPr>
         <w:pStyle w:val="Heading2"/>
       </w:pPr>
-      <w:bookmarkStart w:id="10" w:name="_Toc425513068"/>
+      <w:bookmarkStart w:id="16" w:name="_Toc425513068"/>
       <w:r>
         <w:t>Authors</w:t>
       </w:r>
-      <w:bookmarkEnd w:id="10"/>
+      <w:bookmarkEnd w:id="16"/>
     </w:p>
     <w:tbl>
       <w:tblPr>
@@ -3910,14 +3940,14 @@
       <w:pPr>
         <w:pStyle w:val="Heading1"/>
       </w:pPr>
-      <w:bookmarkStart w:id="11" w:name="_Toc425513069"/>
+      <w:bookmarkStart w:id="17" w:name="_Toc425513069"/>
       <w:r>
         <w:t xml:space="preserve">Business </w:t>
       </w:r>
       <w:r>
         <w:t>Requirements</w:t>
       </w:r>
-      <w:bookmarkEnd w:id="11"/>
+      <w:bookmarkEnd w:id="17"/>
     </w:p>
     <w:p>
       <w:pPr>
@@ -4058,11 +4088,11 @@
       <w:pPr>
         <w:pStyle w:val="Heading2"/>
       </w:pPr>
-      <w:bookmarkStart w:id="12" w:name="_Toc425513070"/>
+      <w:bookmarkStart w:id="18" w:name="_Toc425513070"/>
       <w:r>
         <w:t>New Requirements</w:t>
       </w:r>
-      <w:bookmarkEnd w:id="12"/>
+      <w:bookmarkEnd w:id="18"/>
     </w:p>
     <w:p>
       <w:pPr>
@@ -4135,11 +4165,11 @@
       <w:pPr>
         <w:pStyle w:val="Heading1"/>
       </w:pPr>
-      <w:bookmarkStart w:id="13" w:name="_Toc425513071"/>
+      <w:bookmarkStart w:id="19" w:name="_Toc425513071"/>
       <w:r>
         <w:t>Issues and Discussion Points</w:t>
       </w:r>
-      <w:bookmarkEnd w:id="13"/>
+      <w:bookmarkEnd w:id="19"/>
     </w:p>
     <w:p>
       <w:r>
@@ -4211,73 +4241,169 @@
       <w:pPr>
         <w:pStyle w:val="Heading2"/>
       </w:pPr>
-      <w:bookmarkStart w:id="14" w:name="_Toc425513072"/>
+      <w:bookmarkStart w:id="20" w:name="_Toc425513072"/>
       <w:r>
         <w:t>Should base64binary encoding be used?</w:t>
       </w:r>
-      <w:bookmarkEnd w:id="14"/>
+      <w:bookmarkEnd w:id="20"/>
+    </w:p>
+    <w:p>
+      <w:ins w:id="21" w:author="Jim Northey" w:date="2015-08-07T15:37:00Z">
+        <w:r>
+          <w:t xml:space="preserve">The use of base64binary encoding is a widely used technique for capturing large quantities of information within an XML document. </w:t>
+        </w:r>
+      </w:ins>
+      <w:ins w:id="22" w:author="Jim Northey" w:date="2015-08-07T15:38:00Z">
+        <w:r>
+          <w:t>Base64Binary is used within FpML.</w:t>
+        </w:r>
+      </w:ins>
+      <w:ins w:id="23" w:author="Jim Northey" w:date="2015-08-07T15:39:00Z">
+        <w:r>
+          <w:t xml:space="preserve"> A potential drawback is that the requirement to use base64binary will require a conversion routine when transforming between FIXML and other FIX encoding types that are not using base64binary encoding.</w:t>
+        </w:r>
+      </w:ins>
     </w:p>
     <w:p/>
+    <w:p>
+      <w:pPr>
+        <w:pStyle w:val="Heading2"/>
+      </w:pPr>
+      <w:bookmarkStart w:id="24" w:name="_Toc425513073"/>
+      <w:r>
+        <w:t>Should encoded data be stored in elements or attributes?</w:t>
+      </w:r>
+      <w:bookmarkEnd w:id="24"/>
+    </w:p>
+    <w:p>
+      <w:ins w:id="25" w:author="Jim Northey" w:date="2015-08-07T15:40:00Z">
+        <w:r>
+          <w:t xml:space="preserve">The current proposal specifies storing encoded data fields within elements as opposed to attributes. This breaks the rule within FIXML regarding fields being stored in attributes. </w:t>
+        </w:r>
+      </w:ins>
+      <w:ins w:id="26" w:author="Jim Northey" w:date="2015-08-07T15:41:00Z">
+        <w:r>
+          <w:t>The use of elements is recommended given the likely size of some Encoded Data fields.</w:t>
+        </w:r>
+      </w:ins>
+    </w:p>
     <w:p/>
     <w:p>
       <w:pPr>
         <w:pStyle w:val="Heading2"/>
       </w:pPr>
-      <w:bookmarkStart w:id="15" w:name="_Toc425513073"/>
-      <w:r>
-        <w:t>Should encoded data be stored in elements or attributes?</w:t>
-      </w:r>
-      <w:bookmarkEnd w:id="15"/>
+      <w:bookmarkStart w:id="27" w:name="_Toc425513074"/>
+      <w:r>
+        <w:t>Should the length field be included in FIXML?</w:t>
+      </w:r>
+      <w:bookmarkEnd w:id="27"/>
+    </w:p>
+    <w:p>
+      <w:r>
+        <w:t xml:space="preserve">In XML, the length attribute is not required for low level data parsing as it is in the FIX tag=value encoding.  </w:t>
+      </w:r>
+      <w:r>
+        <w:t>The length value is not needed in FIXML to determine the field termination as it is enclosed within XML tags.</w:t>
+      </w:r>
+      <w:ins w:id="28" w:author="Jim Northey" w:date="2015-08-07T15:42:00Z">
+        <w:r>
+          <w:t xml:space="preserve"> However, the use of the Length field can help support a mechanical translation between FIXML and other FIX encodings by the presence of the encoded field. </w:t>
+        </w:r>
+      </w:ins>
+      <w:del w:id="29" w:author="Jim Northey" w:date="2015-08-07T15:42:00Z">
+        <w:r>
+          <w:delText xml:space="preserve">  </w:delText>
+        </w:r>
+      </w:del>
+    </w:p>
+    <w:p>
+      <w:r>
+        <w:rPr>
+          <w:highlight w:val="yellow"/>
+        </w:rPr>
+        <w:t xml:space="preserve">Question – does the length value include the mandatory &lt;SOH&gt; character at the end of the field in tag=value encoding? </w:t>
+      </w:r>
+      <w:ins w:id="30" w:author="Jim Northey" w:date="2015-08-07T15:43:00Z">
+        <w:r>
+          <w:rPr>
+            <w:highlight w:val="yellow"/>
+          </w:rPr>
+          <w:t>The length does not include the &lt;SOH&gt;</w:t>
+        </w:r>
+      </w:ins>
+      <w:r>
+        <w:rPr>
+          <w:highlight w:val="yellow"/>
+        </w:rPr>
+        <w:t xml:space="preserve"> Would it be a different value in FIXML?</w:t>
+      </w:r>
     </w:p>
     <w:p/>
+    <w:p>
+      <w:pPr>
+        <w:pStyle w:val="Heading2"/>
+        <w:rPr>
+          <w:ins w:id="31" w:author="Jim Northey" w:date="2015-08-07T15:43:00Z"/>
+        </w:rPr>
+      </w:pPr>
+      <w:bookmarkStart w:id="32" w:name="_Toc425513075"/>
+      <w:r>
+        <w:t>Should the encoded data fields be extended to include an IETF standard content type?</w:t>
+      </w:r>
+      <w:bookmarkEnd w:id="32"/>
+    </w:p>
+    <w:p>
+      <w:pPr>
+        <w:rPr>
+          <w:ins w:id="33" w:author="Jim Northey" w:date="2015-08-07T15:45:00Z"/>
+        </w:rPr>
+        <w:pPrChange w:id="34" w:author="Jim Northey" w:date="2015-08-07T15:43:00Z">
+          <w:pPr>
+            <w:pStyle w:val="Heading2"/>
+          </w:pPr>
+        </w:pPrChange>
+      </w:pPr>
+      <w:ins w:id="35" w:author="Jim Northey" w:date="2015-08-07T15:43:00Z">
+        <w:r>
+          <w:t xml:space="preserve">The current proposal raises the possibility of using an extension to XML that specifies a mime type. </w:t>
+        </w:r>
+      </w:ins>
+      <w:ins w:id="36" w:author="Jim Northey" w:date="2015-08-07T15:45:00Z">
+        <w:r>
+          <w:t>The advantage of this is to provide meta data for message consumers to be able to more intelligently process payload.</w:t>
+        </w:r>
+      </w:ins>
+    </w:p>
+    <w:p>
+      <w:pPr>
+        <w:rPr>
+          <w:rPrChange w:id="37" w:author="Jim Northey" w:date="2015-08-07T15:43:00Z">
+            <w:rPr/>
+          </w:rPrChange>
+        </w:rPr>
+        <w:pPrChange w:id="38" w:author="Jim Northey" w:date="2015-08-07T15:43:00Z">
+          <w:pPr>
+            <w:pStyle w:val="Heading2"/>
+          </w:pPr>
+        </w:pPrChange>
+      </w:pPr>
+      <w:ins w:id="39" w:author="Jim Northey" w:date="2015-08-07T15:46:00Z">
+        <w:r>
+          <w:lastRenderedPageBreak/>
+          <w:t>While this does not sound like a bad approach, there is no equivalent mechanism available in other FIX encodings, such as FIX tag=value.</w:t>
+        </w:r>
+      </w:ins>
+    </w:p>
     <w:p/>
     <w:p>
       <w:pPr>
         <w:pStyle w:val="Heading2"/>
       </w:pPr>
-      <w:bookmarkStart w:id="16" w:name="_Toc425513074"/>
-      <w:r>
-        <w:t>Should the length field be included in FIXML?</w:t>
-      </w:r>
-      <w:bookmarkEnd w:id="16"/>
-    </w:p>
-    <w:p>
-      <w:r>
-        <w:t xml:space="preserve">In XML, the length attribute is not required for low level data parsing as it is in the FIX tag=value encoding.  </w:t>
-      </w:r>
-      <w:r>
-        <w:t xml:space="preserve">The length value is not needed in FIXML to determine the field termination as it is enclosed within XML tags.  </w:t>
-      </w:r>
-    </w:p>
-    <w:p>
-      <w:r>
-        <w:rPr>
-          <w:highlight w:val="yellow"/>
-        </w:rPr>
-        <w:t>Question – does the length value include the mandatory &lt;SOH&gt; character at the end of the field in tag=value encoding?  Would it be a different value in FIXML?</w:t>
-      </w:r>
-    </w:p>
-    <w:p/>
-    <w:p>
-      <w:pPr>
-        <w:pStyle w:val="Heading2"/>
-      </w:pPr>
-      <w:bookmarkStart w:id="17" w:name="_Toc425513075"/>
-      <w:r>
-        <w:t>Should the encoded data fields be extended to include an IETF standard content type?</w:t>
-      </w:r>
-      <w:bookmarkEnd w:id="17"/>
-    </w:p>
-    <w:p/>
-    <w:p>
-      <w:pPr>
-        <w:pStyle w:val="Heading2"/>
-      </w:pPr>
-      <w:bookmarkStart w:id="18" w:name="_Toc425513076"/>
+      <w:bookmarkStart w:id="40" w:name="_Toc425513076"/>
       <w:r>
         <w:t>Are current FIXML fields of type data affected by these changes?</w:t>
       </w:r>
-      <w:bookmarkEnd w:id="18"/>
+      <w:bookmarkEnd w:id="40"/>
     </w:p>
     <w:p>
       <w:r>
@@ -4292,6 +4418,21 @@
       <w:r>
         <w:t xml:space="preserve">The table below lists all fields of type data and indicates whether or not these fields are included in FIXML. </w:t>
       </w:r>
+      <w:ins w:id="41" w:author="Jim Northey" w:date="2015-08-07T15:45:00Z">
+        <w:r>
+          <w:t>The encoded</w:t>
+        </w:r>
+      </w:ins>
+      <w:ins w:id="42" w:author="Jim Northey" w:date="2015-08-07T15:44:00Z">
+        <w:r>
+          <w:t xml:space="preserve"> data and length fields currently included in FIXML </w:t>
+        </w:r>
+      </w:ins>
+      <w:ins w:id="43" w:author="Jim Northey" w:date="2015-08-07T15:45:00Z">
+        <w:r>
+          <w:t>were the result of errors in the FIX Repository. The potential does exist that implementations may have used these fields.</w:t>
+        </w:r>
+      </w:ins>
     </w:p>
     <w:p/>
     <w:p>
@@ -4346,7 +4487,6 @@
           </w:tcPr>
           <w:p>
             <w:r>
-              <w:lastRenderedPageBreak/>
               <w:t>Fields that are currently included in FIXML</w:t>
             </w:r>
           </w:p>
@@ -5229,11 +5369,11 @@
         <w:pStyle w:val="Heading1"/>
         <w:keepLines/>
       </w:pPr>
-      <w:bookmarkStart w:id="19" w:name="_Toc425513077"/>
+      <w:bookmarkStart w:id="44" w:name="_Toc425513077"/>
       <w:r>
         <w:t>References</w:t>
       </w:r>
-      <w:bookmarkEnd w:id="19"/>
+      <w:bookmarkEnd w:id="44"/>
     </w:p>
     <w:tbl>
       <w:tblPr>
@@ -5587,14 +5727,14 @@
         <w:pStyle w:val="Heading1"/>
         <w:keepLines/>
       </w:pPr>
-      <w:bookmarkStart w:id="20" w:name="_Toc425513078"/>
+      <w:bookmarkStart w:id="45" w:name="_Toc425513078"/>
       <w:r>
         <w:t xml:space="preserve">Relevant and Related </w:t>
       </w:r>
       <w:r>
         <w:t>Standards</w:t>
       </w:r>
-      <w:bookmarkEnd w:id="20"/>
+      <w:bookmarkEnd w:id="45"/>
     </w:p>
     <w:tbl>
       <w:tblPr>
@@ -5998,11 +6138,11 @@
       <w:pPr>
         <w:pStyle w:val="Heading1"/>
       </w:pPr>
-      <w:bookmarkStart w:id="21" w:name="_Toc425513079"/>
+      <w:bookmarkStart w:id="46" w:name="_Toc425513079"/>
       <w:r>
         <w:t>Intellectual Property Disclosure</w:t>
       </w:r>
-      <w:bookmarkEnd w:id="21"/>
+      <w:bookmarkEnd w:id="46"/>
     </w:p>
     <w:p>
       <w:r>
@@ -6014,11 +6154,11 @@
       <w:pPr>
         <w:pStyle w:val="Heading1"/>
       </w:pPr>
-      <w:bookmarkStart w:id="22" w:name="_Toc425513080"/>
+      <w:bookmarkStart w:id="47" w:name="_Toc425513080"/>
       <w:r>
         <w:t>Definitions</w:t>
       </w:r>
-      <w:bookmarkEnd w:id="22"/>
+      <w:bookmarkEnd w:id="47"/>
     </w:p>
     <w:tbl>
       <w:tblPr>
@@ -6165,32 +6305,39 @@
       <w:pPr>
         <w:pStyle w:val="Heading1"/>
       </w:pPr>
-      <w:bookmarkStart w:id="23" w:name="_Toc425513081"/>
-      <w:r>
-        <w:lastRenderedPageBreak/>
+      <w:bookmarkStart w:id="48" w:name="_Toc425513081"/>
+      <w:r>
         <w:t>FIXML Support for Encoded Data Fields</w:t>
       </w:r>
-      <w:bookmarkEnd w:id="23"/>
+      <w:bookmarkEnd w:id="48"/>
     </w:p>
     <w:p>
       <w:pPr>
         <w:pStyle w:val="Heading2"/>
       </w:pPr>
-      <w:bookmarkStart w:id="24" w:name="_Toc425513082"/>
+      <w:bookmarkStart w:id="49" w:name="_Toc425513082"/>
       <w:r>
         <w:t xml:space="preserve">Change of </w:t>
       </w:r>
       <w:r>
         <w:t>data XML datatype (xs:base64Binary)</w:t>
       </w:r>
-      <w:bookmarkEnd w:id="24"/>
+      <w:bookmarkEnd w:id="49"/>
     </w:p>
     <w:p>
       <w:r>
         <w:t>This proposal is recommending the change of the xml datatype attribute of the FIX data datatype to be changed from xs:string to xs:base64Binary.</w:t>
       </w:r>
       <w:r>
-        <w:t xml:space="preserve">  The table below lists the current information in the FIX Repository for the datatype of data and the recommended changes to the datatype metadata.  The XML base type is recommended to change from xs:string to xs:base64Binary.  The recommendation is to identify this datatype as an XML builtin datatype (set value = "1").  The data type description is also recommended to be replaced with a description that indicates all fields of type data are to be encoded using the base64Binary encoding.  </w:t>
+        <w:t xml:space="preserve"> </w:t>
+      </w:r>
+      <w:del w:id="50" w:author="Jim Northey" w:date="2015-08-07T15:47:00Z">
+        <w:r>
+          <w:delText xml:space="preserve"> </w:delText>
+        </w:r>
+      </w:del>
+      <w:r>
+        <w:t xml:space="preserve">The table below lists the current information in the FIX Repository for the datatype of data and the recommended changes to the datatype metadata.  The XML base type is recommended to change from xs:string to xs:base64Binary.  The recommendation is to identify this datatype as an XML builtin datatype (set value = "1").  The data type description is also recommended to be replaced with a description that indicates all fields of type data are to be encoded using the base64Binary encoding.  </w:t>
       </w:r>
     </w:p>
     <w:p/>
@@ -6360,12 +6507,12 @@
             <w:tcW w:w="7578" w:type="dxa"/>
           </w:tcPr>
           <w:p>
-            <w:del w:id="25" w:author="Rich Shriver" w:date="2015-05-25T09:38:00Z">
+            <w:del w:id="51" w:author="Rich Shriver" w:date="2015-05-25T09:38:00Z">
               <w:r>
                 <w:delText>0</w:delText>
               </w:r>
             </w:del>
-            <w:ins w:id="26" w:author="Rich Shriver" w:date="2015-05-25T09:38:00Z">
+            <w:ins w:id="52" w:author="Rich Shriver" w:date="2015-05-25T09:38:00Z">
               <w:r>
                 <w:t>1 (builtin)</w:t>
               </w:r>
@@ -6398,12 +6545,12 @@
             <w:tcW w:w="7578" w:type="dxa"/>
           </w:tcPr>
           <w:p>
-            <w:del w:id="27" w:author="Rich Shriver" w:date="2015-05-25T09:37:00Z">
+            <w:del w:id="53" w:author="Rich Shriver" w:date="2015-05-25T09:37:00Z">
               <w:r>
                 <w:delText>xs:string</w:delText>
               </w:r>
             </w:del>
-            <w:ins w:id="28" w:author="Rich Shriver" w:date="2015-05-25T09:37:00Z">
+            <w:ins w:id="54" w:author="Rich Shriver" w:date="2015-05-25T09:37:00Z">
               <w:r>
                 <w:t>xs:base64Binary</w:t>
               </w:r>
@@ -6512,7 +6659,7 @@
           <w:p>
             <w:pPr>
               <w:rPr>
-                <w:del w:id="29" w:author="Rich Shriver" w:date="2015-05-25T09:48:00Z"/>
+                <w:del w:id="55" w:author="Rich Shriver" w:date="2015-05-25T09:48:00Z"/>
                 <w:rFonts w:ascii="Arial" w:hAnsi="Arial" w:cs="Arial"/>
                 <w:color w:val="000000"/>
                 <w:sz w:val="20"/>
@@ -6520,7 +6667,7 @@
                 <w:lang w:eastAsia="en-GB"/>
               </w:rPr>
             </w:pPr>
-            <w:del w:id="30" w:author="Rich Shriver" w:date="2015-05-25T09:48:00Z">
+            <w:del w:id="56" w:author="Rich Shriver" w:date="2015-05-25T09:48:00Z">
               <w:r>
                 <w:rPr>
                   <w:rFonts w:ascii="Arial" w:hAnsi="Arial" w:cs="Arial"/>
@@ -6536,7 +6683,7 @@
           <w:p>
             <w:pPr>
               <w:rPr>
-                <w:del w:id="31" w:author="Rich Shriver" w:date="2015-05-25T09:48:00Z"/>
+                <w:del w:id="57" w:author="Rich Shriver" w:date="2015-05-25T09:48:00Z"/>
                 <w:rFonts w:ascii="Arial" w:hAnsi="Arial" w:cs="Arial"/>
                 <w:color w:val="000000"/>
                 <w:sz w:val="20"/>
@@ -6544,7 +6691,7 @@
                 <w:lang w:eastAsia="en-GB"/>
               </w:rPr>
             </w:pPr>
-            <w:del w:id="32" w:author="Rich Shriver" w:date="2015-05-25T09:48:00Z">
+            <w:del w:id="58" w:author="Rich Shriver" w:date="2015-05-25T09:48:00Z">
               <w:r>
                 <w:rPr>
                   <w:rFonts w:ascii="Arial" w:hAnsi="Arial" w:cs="Arial"/>
@@ -6558,7 +6705,7 @@
             </w:del>
           </w:p>
           <w:p>
-            <w:ins w:id="33" w:author="Rich Shriver" w:date="2015-05-25T09:43:00Z">
+            <w:ins w:id="59" w:author="Rich Shriver" w:date="2015-05-25T09:43:00Z">
               <w:r>
                 <w:rPr>
                   <w:rFonts w:ascii="Arial" w:hAnsi="Arial" w:cs="Arial"/>
@@ -6571,7 +6718,7 @@
                 <w:t xml:space="preserve">In FIXML, all data type fields are </w:t>
               </w:r>
             </w:ins>
-            <w:ins w:id="34" w:author="Rich Shriver" w:date="2015-07-06T15:49:00Z">
+            <w:ins w:id="60" w:author="Rich Shriver" w:date="2015-07-06T15:49:00Z">
               <w:r>
                 <w:rPr>
                   <w:rFonts w:ascii="Arial" w:hAnsi="Arial" w:cs="Arial"/>
@@ -6584,7 +6731,7 @@
                 <w:t xml:space="preserve">encoded </w:t>
               </w:r>
             </w:ins>
-            <w:ins w:id="35" w:author="Rich Shriver" w:date="2015-05-25T09:43:00Z">
+            <w:ins w:id="61" w:author="Rich Shriver" w:date="2015-05-25T09:43:00Z">
               <w:r>
                 <w:rPr>
                   <w:rFonts w:ascii="Arial" w:hAnsi="Arial" w:cs="Arial"/>
@@ -6607,11 +6754,12 @@
       <w:pPr>
         <w:pStyle w:val="Heading2"/>
       </w:pPr>
-      <w:bookmarkStart w:id="36" w:name="_Toc425513083"/>
-      <w:r>
+      <w:bookmarkStart w:id="62" w:name="_Toc425513083"/>
+      <w:r>
+        <w:lastRenderedPageBreak/>
         <w:t>FIXML patterns for data and optional Length fields</w:t>
       </w:r>
-      <w:bookmarkEnd w:id="36"/>
+      <w:bookmarkEnd w:id="62"/>
     </w:p>
     <w:p>
       <w:pPr>
@@ -6626,7 +6774,6 @@
         <w:pStyle w:val="BodyText"/>
       </w:pPr>
       <w:r>
-        <w:lastRenderedPageBreak/>
         <w:t xml:space="preserve">This proposal is recommends the following FIXML implementations: </w:t>
       </w:r>
     </w:p>
@@ -6711,7 +6858,7 @@
       <w:pPr>
         <w:pStyle w:val="Heading3"/>
       </w:pPr>
-      <w:bookmarkStart w:id="37" w:name="_Toc425513084"/>
+      <w:bookmarkStart w:id="63" w:name="_Toc425513084"/>
       <w:r>
         <w:t xml:space="preserve">Field references (for </w:t>
       </w:r>
@@ -6727,7 +6874,7 @@
       <w:r>
         <w:t>s</w:t>
       </w:r>
-      <w:bookmarkEnd w:id="37"/>
+      <w:bookmarkEnd w:id="63"/>
     </w:p>
     <w:p>
       <w:pPr>
@@ -7366,6 +7513,7 @@
         <w:pStyle w:val="BodyText"/>
       </w:pPr>
       <w:r>
+        <w:lastRenderedPageBreak/>
         <w:t xml:space="preserve">This element is </w:t>
       </w:r>
       <w:r>
@@ -7381,14 +7529,14 @@
       <w:pPr>
         <w:pStyle w:val="Heading3"/>
       </w:pPr>
-      <w:bookmarkStart w:id="38" w:name="_Toc425513085"/>
+      <w:bookmarkStart w:id="64" w:name="_Toc425513085"/>
       <w:r>
         <w:t xml:space="preserve">Fields of type data defined as </w:t>
       </w:r>
       <w:r>
         <w:t>complexType</w:t>
       </w:r>
-      <w:bookmarkEnd w:id="38"/>
+      <w:bookmarkEnd w:id="64"/>
       <w:r>
         <w:t xml:space="preserve"> </w:t>
       </w:r>
@@ -7419,7 +7567,6 @@
         </w:numPr>
       </w:pPr>
       <w:r>
-        <w:lastRenderedPageBreak/>
         <w:t>The name attribute</w:t>
       </w:r>
       <w:r>
@@ -8562,7 +8709,7 @@
         </w:rPr>
         <w:t>=</w:t>
       </w:r>
-      <w:commentRangeStart w:id="39"/>
+      <w:commentRangeStart w:id="65"/>
       <w:r>
         <w:rPr>
           <w:rFonts w:ascii="Arial" w:hAnsi="Arial" w:cs="Arial"/>
@@ -8596,14 +8743,14 @@
         </w:rPr>
         <w:t>"</w:t>
       </w:r>
-      <w:commentRangeEnd w:id="39"/>
+      <w:commentRangeEnd w:id="65"/>
       <w:r>
         <w:rPr>
           <w:rStyle w:val="CommentReference"/>
           <w:color w:val="000000"/>
           <w:lang w:eastAsia="ja-JP"/>
         </w:rPr>
-        <w:commentReference w:id="39"/>
+        <w:commentReference w:id="65"/>
       </w:r>
       <w:r>
         <w:rPr>
@@ -9003,7 +9150,15 @@
     </w:p>
     <w:p>
       <w:r>
-        <w:t>FIX tag=value requires the inclusion of a length field so that a decoder can determine how many bytes to read for an encoded data field. XML, because of its more robust encoding, does not require this length field. A strong argument can be made for the exclusion of the length field from the encoding. As of this first draft the Length field associated with the encoded data field is included as an optional attribute on the encoded data element.</w:t>
+        <w:t xml:space="preserve">FIX tag=value requires the inclusion of a length field so that a decoder can determine how many bytes to read for an encoded data field. XML, because of its more robust encoding, does not require this length field. A strong argument can be made for the exclusion of the length field from the </w:t>
+      </w:r>
+      <w:ins w:id="66" w:author="Jim Northey" w:date="2015-08-07T15:50:00Z">
+        <w:r>
+          <w:t xml:space="preserve">FIXML </w:t>
+        </w:r>
+      </w:ins>
+      <w:r>
+        <w:t>encoding. As of this first draft the Length field associated with the encoded data field is included as an optional attribute on the encoded data element.</w:t>
       </w:r>
     </w:p>
     <w:p>
@@ -9027,6 +9182,7 @@
         </w:numPr>
       </w:pPr>
       <w:r>
+        <w:lastRenderedPageBreak/>
         <w:t xml:space="preserve">The </w:t>
       </w:r>
       <w:r>
@@ -9221,7 +9377,6 @@
     <w:p/>
     <w:p>
       <w:r>
-        <w:lastRenderedPageBreak/>
         <w:t>This attribute is included in FIXML when the notReqXML attribute of the field is set to "0" and the associatedDataTag of the Length field is set to the tag value for the corresponding data field.</w:t>
       </w:r>
     </w:p>
@@ -9446,7 +9601,7 @@
     </w:p>
     <w:p/>
     <w:p>
-      <w:commentRangeStart w:id="40"/>
+      <w:commentRangeStart w:id="67"/>
       <w:r>
         <w:rPr>
           <w:rFonts w:ascii="Arial" w:hAnsi="Arial" w:cs="Arial"/>
@@ -9491,14 +9646,14 @@
         </w:rPr>
         <w:t>"</w:t>
       </w:r>
-      <w:commentRangeEnd w:id="40"/>
+      <w:commentRangeEnd w:id="67"/>
       <w:r>
         <w:rPr>
           <w:rStyle w:val="CommentReference"/>
           <w:color w:val="000000"/>
           <w:lang w:eastAsia="ja-JP"/>
         </w:rPr>
-        <w:commentReference w:id="40"/>
+        <w:commentReference w:id="67"/>
       </w:r>
     </w:p>
     <w:p/>
@@ -9510,11 +9665,11 @@
           <w:numId w:val="12"/>
         </w:numPr>
       </w:pPr>
-      <w:bookmarkStart w:id="41" w:name="_Toc425513086"/>
+      <w:bookmarkStart w:id="68" w:name="_Toc425513086"/>
       <w:r>
         <w:t>Fields of type Length defined as simpleType</w:t>
       </w:r>
-      <w:bookmarkEnd w:id="41"/>
+      <w:bookmarkEnd w:id="68"/>
       <w:r>
         <w:t xml:space="preserve"> </w:t>
       </w:r>
@@ -10281,6 +10436,7 @@
           <w:highlight w:val="white"/>
           <w:lang w:eastAsia="en-GB"/>
         </w:rPr>
+        <w:lastRenderedPageBreak/>
         <w:tab/>
       </w:r>
       <w:r>
@@ -10525,12 +10681,11 @@
       <w:pPr>
         <w:pStyle w:val="Heading3"/>
       </w:pPr>
-      <w:bookmarkStart w:id="42" w:name="_Toc425513087"/>
-      <w:r>
-        <w:lastRenderedPageBreak/>
+      <w:bookmarkStart w:id="69" w:name="_Toc425513087"/>
+      <w:r>
         <w:t>Field references (for Length fields) are not included as attributes</w:t>
       </w:r>
-      <w:bookmarkEnd w:id="42"/>
+      <w:bookmarkEnd w:id="69"/>
     </w:p>
     <w:p>
       <w:r>
@@ -10547,7 +10702,7 @@
           <w:numId w:val="0"/>
         </w:numPr>
       </w:pPr>
-      <w:bookmarkStart w:id="43" w:name="_Toc425513088"/>
+      <w:bookmarkStart w:id="70" w:name="_Toc425513088"/>
       <w:r>
         <w:t xml:space="preserve">Appendix </w:t>
       </w:r>
@@ -10557,7 +10712,7 @@
       <w:r>
         <w:t xml:space="preserve"> - Usage Examples</w:t>
       </w:r>
-      <w:bookmarkEnd w:id="43"/>
+      <w:bookmarkEnd w:id="70"/>
     </w:p>
     <w:p>
       <w:pPr>
@@ -11961,6 +12116,7 @@
           <w:highlight w:val="white"/>
           <w:lang w:eastAsia="en-GB"/>
         </w:rPr>
+        <w:lastRenderedPageBreak/>
         <w:t>R75o18hp/PjxMuzLJt4Doc81+4NfjF/wS/8A24PF3/BM/wANfGTwT4x/ZN/bI8U3eu/FbxB4ksdR</w:t>
       </w:r>
     </w:p>
@@ -12221,7 +12377,6 @@
           <w:highlight w:val="white"/>
           <w:lang w:eastAsia="en-GB"/>
         </w:rPr>
-        <w:lastRenderedPageBreak/>
         <w:t>vvC3iOy8H694E8O2ema7Ppk0em6jPEkfmxQ3BURyOmDuVWJXHIFN+G/wd8XWP/ByF8RvHM3hXxHD</w:t>
       </w:r>
     </w:p>
@@ -12832,11 +12987,11 @@
           <w:numId w:val="0"/>
         </w:numPr>
       </w:pPr>
-      <w:bookmarkStart w:id="44" w:name="_Toc425513089"/>
+      <w:bookmarkStart w:id="71" w:name="_Toc425513089"/>
       <w:r>
         <w:t>Appendix B – Compliance Strategy</w:t>
       </w:r>
-      <w:bookmarkEnd w:id="44"/>
+      <w:bookmarkEnd w:id="71"/>
     </w:p>
     <w:p>
       <w:pPr>
@@ -12871,7 +13026,7 @@
 
 <file path=word/comments.xml><?xml version="1.0" encoding="utf-8"?>
 <w:comments xmlns:wpc="http://schemas.microsoft.com/office/word/2010/wordprocessingCanvas" xmlns:mc="http://schemas.openxmlformats.org/markup-compatibility/2006" xmlns:o="urn:schemas-microsoft-com:office:office" xmlns:r="http://schemas.openxmlformats.org/officeDocument/2006/relationships" xmlns:m="http://schemas.openxmlformats.org/officeDocument/2006/math" xmlns:v="urn:schemas-microsoft-com:vml" xmlns:wp14="http://schemas.microsoft.com/office/word/2010/wordprocessingDrawing" xmlns:wp="http://schemas.openxmlformats.org/drawingml/2006/wordprocessingDrawing" xmlns:w10="urn:schemas-microsoft-com:office:word" xmlns:w="http://schemas.openxmlformats.org/wordprocessingml/2006/main" xmlns:w14="http://schemas.microsoft.com/office/word/2010/wordml" xmlns:w15="http://schemas.microsoft.com/office/word/2012/wordml" xmlns:wpg="http://schemas.microsoft.com/office/word/2010/wordprocessingGroup" xmlns:wpi="http://schemas.microsoft.com/office/word/2010/wordprocessingInk" xmlns:wne="http://schemas.microsoft.com/office/word/2006/wordml" xmlns:wps="http://schemas.microsoft.com/office/word/2010/wordprocessingShape" mc:Ignorable="w14 w15 wp14">
-  <w:comment w:id="39" w:author="Rich Shriver" w:date="2015-06-24T10:54:00Z" w:initials="RS">
+  <w:comment w:id="65" w:author="Rich Shriver" w:date="2015-06-24T10:54:00Z" w:initials="RS">
     <w:p>
       <w:pPr>
         <w:pStyle w:val="CommentText"/>
@@ -12890,7 +13045,7 @@
       </w:r>
     </w:p>
   </w:comment>
-  <w:comment w:id="40" w:author="Rich Shriver" w:date="2015-07-06T14:03:00Z" w:initials="RS">
+  <w:comment w:id="67" w:author="Rich Shriver" w:date="2015-07-06T14:03:00Z" w:initials="RS">
     <w:p>
       <w:pPr>
         <w:pStyle w:val="CommentText"/>
@@ -13277,7 +13432,7 @@
       <w:rPr>
         <w:noProof/>
       </w:rPr>
-      <w:t>3</w:t>
+      <w:t>15</w:t>
     </w:r>
     <w:r>
       <w:rPr>
@@ -15628,6 +15783,9 @@
 
 <file path=word/people.xml><?xml version="1.0" encoding="utf-8"?>
 <w15:people xmlns:wpc="http://schemas.microsoft.com/office/word/2010/wordprocessingCanvas" xmlns:mc="http://schemas.openxmlformats.org/markup-compatibility/2006" xmlns:o="urn:schemas-microsoft-com:office:office" xmlns:r="http://schemas.openxmlformats.org/officeDocument/2006/relationships" xmlns:m="http://schemas.openxmlformats.org/officeDocument/2006/math" xmlns:v="urn:schemas-microsoft-com:vml" xmlns:wp14="http://schemas.microsoft.com/office/word/2010/wordprocessingDrawing" xmlns:wp="http://schemas.openxmlformats.org/drawingml/2006/wordprocessingDrawing" xmlns:w10="urn:schemas-microsoft-com:office:word" xmlns:w="http://schemas.openxmlformats.org/wordprocessingml/2006/main" xmlns:w14="http://schemas.microsoft.com/office/word/2010/wordml" xmlns:w15="http://schemas.microsoft.com/office/word/2012/wordml" xmlns:wpg="http://schemas.microsoft.com/office/word/2010/wordprocessingGroup" xmlns:wpi="http://schemas.microsoft.com/office/word/2010/wordprocessingInk" xmlns:wne="http://schemas.microsoft.com/office/word/2006/wordml" xmlns:wps="http://schemas.microsoft.com/office/word/2010/wordprocessingShape" mc:Ignorable="w14 w15 wp14">
+  <w15:person w15:author="Jim Northey">
+    <w15:presenceInfo w15:providerId="None" w15:userId="Jim Northey"/>
+  </w15:person>
   <w15:person w15:author="Rich Shriver">
     <w15:presenceInfo w15:providerId="Windows Live" w15:userId="814d9eabfa1c66cd"/>
   </w15:person>
@@ -16799,7 +16957,7 @@
 </file>
 
 <file path=customXml/itemProps1.xml><?xml version="1.0" encoding="utf-8"?>
-<ds:datastoreItem xmlns:ds="http://schemas.openxmlformats.org/officeDocument/2006/customXml" ds:itemID="{9881163A-3D1B-40A6-BA68-1AF9F47D6C74}">
+<ds:datastoreItem xmlns:ds="http://schemas.openxmlformats.org/officeDocument/2006/customXml" ds:itemID="{7EB713D4-6E99-43E4-AB4E-9CD212B75DC8}">
   <ds:schemaRefs>
     <ds:schemaRef ds:uri="http://schemas.openxmlformats.org/officeDocument/2006/bibliography"/>
   </ds:schemaRefs>

</xml_diff>

<commit_message>
Minor edit to be clear that the "Optimized" concept will no longer be supported in FIXML.
</commit_message>
<xml_diff>
--- a/FIXML 1.2/FIXML Technical Standard Version 1.2 Proposal.docx
+++ b/FIXML 1.2/FIXML Technical Standard Version 1.2 Proposal.docx
@@ -6978,15 +6978,37 @@
           <w:t xml:space="preserve"> </w:t>
         </w:r>
       </w:ins>
-    </w:p>
-    <w:p>
-      <w:pPr>
-        <w:rPr>
-          <w:rPrChange w:id="232" w:author="Rich Shriver" w:date="2015-08-28T09:59:00Z">
+      <w:ins w:id="232" w:author="Rich Shriver" w:date="2015-08-28T15:08:00Z">
+        <w:r>
+          <w:t xml:space="preserve"> The "Optimized" concept is no longer </w:t>
+        </w:r>
+      </w:ins>
+      <w:ins w:id="233" w:author="Rich Shriver" w:date="2015-08-28T15:09:00Z">
+        <w:r>
+          <w:t>supported</w:t>
+        </w:r>
+      </w:ins>
+      <w:ins w:id="234" w:author="Rich Shriver" w:date="2015-08-28T15:08:00Z">
+        <w:r>
+          <w:t xml:space="preserve"> </w:t>
+        </w:r>
+      </w:ins>
+      <w:ins w:id="235" w:author="Rich Shriver" w:date="2015-08-28T15:09:00Z">
+        <w:r>
+          <w:t>in FIXML.</w:t>
+        </w:r>
+      </w:ins>
+      <w:bookmarkStart w:id="236" w:name="_GoBack"/>
+      <w:bookmarkEnd w:id="236"/>
+    </w:p>
+    <w:p>
+      <w:pPr>
+        <w:rPr>
+          <w:rPrChange w:id="237" w:author="Rich Shriver" w:date="2015-08-28T09:59:00Z">
             <w:rPr/>
           </w:rPrChange>
         </w:rPr>
-        <w:pPrChange w:id="233" w:author="Rich Shriver" w:date="2015-08-28T09:59:00Z">
+        <w:pPrChange w:id="238" w:author="Rich Shriver" w:date="2015-08-28T09:59:00Z">
           <w:pPr>
             <w:pStyle w:val="BodyText"/>
           </w:pPr>
@@ -6997,11 +7019,11 @@
       <w:pPr>
         <w:pStyle w:val="Heading1"/>
       </w:pPr>
-      <w:bookmarkStart w:id="234" w:name="_Toc428518078"/>
+      <w:bookmarkStart w:id="239" w:name="_Toc428518078"/>
       <w:r>
         <w:t>Issues and Discussion Points</w:t>
       </w:r>
-      <w:bookmarkEnd w:id="234"/>
+      <w:bookmarkEnd w:id="239"/>
     </w:p>
     <w:p>
       <w:r>
@@ -7073,16 +7095,16 @@
       <w:pPr>
         <w:pStyle w:val="Heading2"/>
       </w:pPr>
-      <w:bookmarkStart w:id="235" w:name="_Toc428518079"/>
+      <w:bookmarkStart w:id="240" w:name="_Toc428518079"/>
       <w:r>
         <w:t>Should base64</w:t>
       </w:r>
-      <w:ins w:id="236" w:author="Rich Shriver" w:date="2015-08-28T09:37:00Z">
+      <w:ins w:id="241" w:author="Rich Shriver" w:date="2015-08-28T09:37:00Z">
         <w:r>
           <w:t>B</w:t>
         </w:r>
       </w:ins>
-      <w:del w:id="237" w:author="Rich Shriver" w:date="2015-08-28T09:37:00Z">
+      <w:del w:id="242" w:author="Rich Shriver" w:date="2015-08-28T09:37:00Z">
         <w:r>
           <w:delText>b</w:delText>
         </w:r>
@@ -7090,37 +7112,12 @@
       <w:r>
         <w:t>inary encoding be used?</w:t>
       </w:r>
-      <w:bookmarkEnd w:id="235"/>
-    </w:p>
-    <w:p>
-      <w:ins w:id="238" w:author="Jim Northey" w:date="2015-08-07T15:37:00Z">
+      <w:bookmarkEnd w:id="240"/>
+    </w:p>
+    <w:p>
+      <w:ins w:id="243" w:author="Jim Northey" w:date="2015-08-07T15:37:00Z">
         <w:r>
           <w:t>The use of base64</w:t>
-        </w:r>
-      </w:ins>
-      <w:ins w:id="239" w:author="Rich Shriver" w:date="2015-08-28T09:37:00Z">
-        <w:r>
-          <w:t>B</w:t>
-        </w:r>
-      </w:ins>
-      <w:ins w:id="240" w:author="Jim Northey" w:date="2015-08-07T15:37:00Z">
-        <w:del w:id="241" w:author="Rich Shriver" w:date="2015-08-28T09:37:00Z">
-          <w:r>
-            <w:delText>b</w:delText>
-          </w:r>
-        </w:del>
-        <w:r>
-          <w:t xml:space="preserve">inary encoding is a widely used technique for capturing large quantities of information within an XML document. </w:t>
-        </w:r>
-      </w:ins>
-      <w:ins w:id="242" w:author="Jim Northey" w:date="2015-08-07T15:38:00Z">
-        <w:r>
-          <w:t>Base64Binary is used within FpML.</w:t>
-        </w:r>
-      </w:ins>
-      <w:ins w:id="243" w:author="Jim Northey" w:date="2015-08-07T15:39:00Z">
-        <w:r>
-          <w:t xml:space="preserve"> A potential drawback is that the requirement to use base64</w:t>
         </w:r>
       </w:ins>
       <w:ins w:id="244" w:author="Rich Shriver" w:date="2015-08-28T09:37:00Z">
@@ -7128,28 +7125,53 @@
           <w:t>B</w:t>
         </w:r>
       </w:ins>
-      <w:ins w:id="245" w:author="Jim Northey" w:date="2015-08-07T15:39:00Z">
+      <w:ins w:id="245" w:author="Jim Northey" w:date="2015-08-07T15:37:00Z">
         <w:del w:id="246" w:author="Rich Shriver" w:date="2015-08-28T09:37:00Z">
           <w:r>
             <w:delText>b</w:delText>
           </w:r>
         </w:del>
         <w:r>
-          <w:t>inary will require a conversion routine when transforming between FIXML and other FIX encoding types that are not using base64</w:t>
+          <w:t xml:space="preserve">inary encoding is a widely used technique for capturing large quantities of information within an XML document. </w:t>
         </w:r>
       </w:ins>
-      <w:ins w:id="247" w:author="Rich Shriver" w:date="2015-08-28T09:37:00Z">
-        <w:r>
-          <w:t>B</w:t>
+      <w:ins w:id="247" w:author="Jim Northey" w:date="2015-08-07T15:38:00Z">
+        <w:r>
+          <w:t>Base64Binary is used within FpML.</w:t>
         </w:r>
       </w:ins>
       <w:ins w:id="248" w:author="Jim Northey" w:date="2015-08-07T15:39:00Z">
-        <w:del w:id="249" w:author="Rich Shriver" w:date="2015-08-28T09:37:00Z">
+        <w:r>
+          <w:t xml:space="preserve"> A potential drawback is that the requirement to use base64</w:t>
+        </w:r>
+      </w:ins>
+      <w:ins w:id="249" w:author="Rich Shriver" w:date="2015-08-28T09:37:00Z">
+        <w:r>
+          <w:t>B</w:t>
+        </w:r>
+      </w:ins>
+      <w:ins w:id="250" w:author="Jim Northey" w:date="2015-08-07T15:39:00Z">
+        <w:del w:id="251" w:author="Rich Shriver" w:date="2015-08-28T09:37:00Z">
           <w:r>
             <w:delText>b</w:delText>
           </w:r>
         </w:del>
         <w:r>
+          <w:t>inary will require a conversion routine when transforming between FIXML and other FIX encoding types that are not using base64</w:t>
+        </w:r>
+      </w:ins>
+      <w:ins w:id="252" w:author="Rich Shriver" w:date="2015-08-28T09:37:00Z">
+        <w:r>
+          <w:t>B</w:t>
+        </w:r>
+      </w:ins>
+      <w:ins w:id="253" w:author="Jim Northey" w:date="2015-08-07T15:39:00Z">
+        <w:del w:id="254" w:author="Rich Shriver" w:date="2015-08-28T09:37:00Z">
+          <w:r>
+            <w:delText>b</w:delText>
+          </w:r>
+        </w:del>
+        <w:r>
           <w:t>inary encoding.</w:t>
         </w:r>
       </w:ins>
@@ -7159,19 +7181,19 @@
       <w:pPr>
         <w:pStyle w:val="Heading2"/>
       </w:pPr>
-      <w:bookmarkStart w:id="250" w:name="_Toc428518080"/>
+      <w:bookmarkStart w:id="255" w:name="_Toc428518080"/>
       <w:r>
         <w:t>Should encoded data be stored in elements or attributes?</w:t>
       </w:r>
-      <w:bookmarkEnd w:id="250"/>
-    </w:p>
-    <w:p>
-      <w:ins w:id="251" w:author="Jim Northey" w:date="2015-08-07T15:40:00Z">
+      <w:bookmarkEnd w:id="255"/>
+    </w:p>
+    <w:p>
+      <w:ins w:id="256" w:author="Jim Northey" w:date="2015-08-07T15:40:00Z">
         <w:r>
           <w:t xml:space="preserve">The current proposal specifies storing encoded data fields within elements as opposed to attributes. This breaks the rule within FIXML regarding fields being stored in attributes. </w:t>
         </w:r>
       </w:ins>
-      <w:ins w:id="252" w:author="Jim Northey" w:date="2015-08-07T15:41:00Z">
+      <w:ins w:id="257" w:author="Jim Northey" w:date="2015-08-07T15:41:00Z">
         <w:r>
           <w:t>The use of elements is recommended given the likely size of some Encoded Data fields.</w:t>
         </w:r>
@@ -7182,12 +7204,12 @@
       <w:pPr>
         <w:pStyle w:val="Heading2"/>
       </w:pPr>
-      <w:bookmarkStart w:id="253" w:name="_Toc428518081"/>
+      <w:bookmarkStart w:id="258" w:name="_Toc428518081"/>
       <w:r>
         <w:lastRenderedPageBreak/>
         <w:t>Should the length field be included in FIXML?</w:t>
       </w:r>
-      <w:bookmarkEnd w:id="253"/>
+      <w:bookmarkEnd w:id="258"/>
     </w:p>
     <w:p>
       <w:r>
@@ -7196,12 +7218,12 @@
       <w:r>
         <w:t>The length value is not needed in FIXML to determine the field termination as it is enclosed within XML tags.</w:t>
       </w:r>
-      <w:ins w:id="254" w:author="Jim Northey" w:date="2015-08-07T15:42:00Z">
+      <w:ins w:id="259" w:author="Jim Northey" w:date="2015-08-07T15:42:00Z">
         <w:r>
           <w:t xml:space="preserve"> However, the use of the Length field can help support a mechanical translation between FIXML and other FIX encodings by the presence of the encoded field. </w:t>
         </w:r>
       </w:ins>
-      <w:del w:id="255" w:author="Jim Northey" w:date="2015-08-07T15:42:00Z">
+      <w:del w:id="260" w:author="Jim Northey" w:date="2015-08-07T15:42:00Z">
         <w:r>
           <w:delText xml:space="preserve">  </w:delText>
         </w:r>
@@ -7214,7 +7236,7 @@
         </w:rPr>
         <w:t xml:space="preserve">Question – does the length value include the mandatory &lt;SOH&gt; character at the end of the field in tag=value encoding? </w:t>
       </w:r>
-      <w:ins w:id="256" w:author="Jim Northey" w:date="2015-08-07T15:43:00Z">
+      <w:ins w:id="261" w:author="Jim Northey" w:date="2015-08-07T15:43:00Z">
         <w:r>
           <w:rPr>
             <w:highlight w:val="yellow"/>
@@ -7234,32 +7256,32 @@
       <w:pPr>
         <w:pStyle w:val="Heading2"/>
         <w:rPr>
-          <w:ins w:id="257" w:author="Jim Northey" w:date="2015-08-07T15:43:00Z"/>
-        </w:rPr>
-      </w:pPr>
-      <w:bookmarkStart w:id="258" w:name="_Toc428518082"/>
+          <w:ins w:id="262" w:author="Jim Northey" w:date="2015-08-07T15:43:00Z"/>
+        </w:rPr>
+      </w:pPr>
+      <w:bookmarkStart w:id="263" w:name="_Toc428518082"/>
       <w:r>
         <w:t>Should the encoded data fields be extended to include an IETF standard content type?</w:t>
       </w:r>
-      <w:bookmarkEnd w:id="258"/>
-    </w:p>
-    <w:p>
-      <w:pPr>
-        <w:rPr>
-          <w:ins w:id="259" w:author="Jim Northey" w:date="2015-08-07T15:45:00Z"/>
-        </w:rPr>
-        <w:pPrChange w:id="260" w:author="Jim Northey" w:date="2015-08-07T15:43:00Z">
+      <w:bookmarkEnd w:id="263"/>
+    </w:p>
+    <w:p>
+      <w:pPr>
+        <w:rPr>
+          <w:ins w:id="264" w:author="Jim Northey" w:date="2015-08-07T15:45:00Z"/>
+        </w:rPr>
+        <w:pPrChange w:id="265" w:author="Jim Northey" w:date="2015-08-07T15:43:00Z">
           <w:pPr>
             <w:pStyle w:val="Heading2"/>
           </w:pPr>
         </w:pPrChange>
       </w:pPr>
-      <w:ins w:id="261" w:author="Jim Northey" w:date="2015-08-07T15:43:00Z">
+      <w:ins w:id="266" w:author="Jim Northey" w:date="2015-08-07T15:43:00Z">
         <w:r>
           <w:t xml:space="preserve">The current proposal raises the possibility of using an extension to XML that specifies a mime type. </w:t>
         </w:r>
       </w:ins>
-      <w:ins w:id="262" w:author="Jim Northey" w:date="2015-08-07T15:45:00Z">
+      <w:ins w:id="267" w:author="Jim Northey" w:date="2015-08-07T15:45:00Z">
         <w:r>
           <w:t>The advantage of this is to provide meta data for message consumers to be able to more intelligently process payload.</w:t>
         </w:r>
@@ -7268,17 +7290,17 @@
     <w:p>
       <w:pPr>
         <w:rPr>
-          <w:rPrChange w:id="263" w:author="Jim Northey" w:date="2015-08-07T15:43:00Z">
+          <w:rPrChange w:id="268" w:author="Jim Northey" w:date="2015-08-07T15:43:00Z">
             <w:rPr/>
           </w:rPrChange>
         </w:rPr>
-        <w:pPrChange w:id="264" w:author="Jim Northey" w:date="2015-08-07T15:43:00Z">
+        <w:pPrChange w:id="269" w:author="Jim Northey" w:date="2015-08-07T15:43:00Z">
           <w:pPr>
             <w:pStyle w:val="Heading2"/>
           </w:pPr>
         </w:pPrChange>
       </w:pPr>
-      <w:ins w:id="265" w:author="Jim Northey" w:date="2015-08-07T15:46:00Z">
+      <w:ins w:id="270" w:author="Jim Northey" w:date="2015-08-07T15:46:00Z">
         <w:r>
           <w:t>While this does not sound like a bad approach, there is no equivalent mechanism available in other FIX encodings, such as FIX tag=value.</w:t>
         </w:r>
@@ -7289,11 +7311,11 @@
       <w:pPr>
         <w:pStyle w:val="Heading2"/>
       </w:pPr>
-      <w:bookmarkStart w:id="266" w:name="_Toc428518083"/>
+      <w:bookmarkStart w:id="271" w:name="_Toc428518083"/>
       <w:r>
         <w:t>Are current FIXML fields of type data affected by these changes?</w:t>
       </w:r>
-      <w:bookmarkEnd w:id="266"/>
+      <w:bookmarkEnd w:id="271"/>
     </w:p>
     <w:p>
       <w:r>
@@ -7308,17 +7330,17 @@
       <w:r>
         <w:t xml:space="preserve">The table below lists all fields of type data and indicates whether or not these fields are included in FIXML. </w:t>
       </w:r>
-      <w:ins w:id="267" w:author="Jim Northey" w:date="2015-08-07T15:45:00Z">
+      <w:ins w:id="272" w:author="Jim Northey" w:date="2015-08-07T15:45:00Z">
         <w:r>
           <w:t>The encoded</w:t>
         </w:r>
       </w:ins>
-      <w:ins w:id="268" w:author="Jim Northey" w:date="2015-08-07T15:44:00Z">
+      <w:ins w:id="273" w:author="Jim Northey" w:date="2015-08-07T15:44:00Z">
         <w:r>
           <w:t xml:space="preserve"> data and length fields currently included in FIXML </w:t>
         </w:r>
       </w:ins>
-      <w:ins w:id="269" w:author="Jim Northey" w:date="2015-08-07T15:45:00Z">
+      <w:ins w:id="274" w:author="Jim Northey" w:date="2015-08-07T15:45:00Z">
         <w:r>
           <w:t>were the result of errors in the FIX Repository. The potential does exist that implementations may have used these fields.</w:t>
         </w:r>
@@ -8256,7 +8278,7 @@
     <w:p>
       <w:pPr>
         <w:rPr>
-          <w:ins w:id="270" w:author="Rich Shriver" w:date="2015-08-28T05:38:00Z"/>
+          <w:ins w:id="275" w:author="Rich Shriver" w:date="2015-08-28T05:38:00Z"/>
         </w:rPr>
       </w:pPr>
     </w:p>
@@ -8264,36 +8286,36 @@
       <w:pPr>
         <w:pStyle w:val="Heading2"/>
         <w:rPr>
-          <w:ins w:id="271" w:author="Rich Shriver" w:date="2015-08-28T05:38:00Z"/>
-        </w:rPr>
-        <w:pPrChange w:id="272" w:author="Rich Shriver" w:date="2015-08-28T05:38:00Z">
+          <w:ins w:id="276" w:author="Rich Shriver" w:date="2015-08-28T05:38:00Z"/>
+        </w:rPr>
+        <w:pPrChange w:id="277" w:author="Rich Shriver" w:date="2015-08-28T05:38:00Z">
           <w:pPr/>
         </w:pPrChange>
       </w:pPr>
-      <w:bookmarkStart w:id="273" w:name="_Toc428518084"/>
-      <w:ins w:id="274" w:author="Rich Shriver" w:date="2015-08-28T05:38:00Z">
+      <w:bookmarkStart w:id="278" w:name="_Toc428518084"/>
+      <w:ins w:id="279" w:author="Rich Shriver" w:date="2015-08-28T05:38:00Z">
         <w:r>
           <w:t>Should fields of type NumInGroup also be included</w:t>
         </w:r>
-        <w:bookmarkEnd w:id="273"/>
+        <w:bookmarkEnd w:id="278"/>
       </w:ins>
     </w:p>
     <w:p>
       <w:pPr>
         <w:rPr>
-          <w:rPrChange w:id="275" w:author="Rich Shriver" w:date="2015-08-28T05:39:00Z">
+          <w:rPrChange w:id="280" w:author="Rich Shriver" w:date="2015-08-28T05:39:00Z">
             <w:rPr/>
           </w:rPrChange>
         </w:rPr>
-        <w:pPrChange w:id="276" w:author="Rich Shriver" w:date="2015-08-28T05:39:00Z">
+        <w:pPrChange w:id="281" w:author="Rich Shriver" w:date="2015-08-28T05:39:00Z">
           <w:pPr/>
         </w:pPrChange>
       </w:pPr>
-      <w:ins w:id="277" w:author="Rich Shriver" w:date="2015-08-28T12:51:00Z">
+      <w:ins w:id="282" w:author="Rich Shriver" w:date="2015-08-28T12:51:00Z">
         <w:r>
           <w:rPr>
             <w:highlight w:val="yellow"/>
-            <w:rPrChange w:id="278" w:author="Rich Shriver" w:date="2015-08-28T12:51:00Z">
+            <w:rPrChange w:id="283" w:author="Rich Shriver" w:date="2015-08-28T12:51:00Z">
               <w:rPr/>
             </w:rPrChange>
           </w:rPr>
@@ -8304,7 +8326,7 @@
     <w:p>
       <w:pPr>
         <w:rPr>
-          <w:ins w:id="279" w:author="Rich Shriver" w:date="2015-08-28T14:36:00Z"/>
+          <w:ins w:id="284" w:author="Rich Shriver" w:date="2015-08-28T14:36:00Z"/>
         </w:rPr>
       </w:pPr>
     </w:p>
@@ -8312,13 +8334,13 @@
       <w:pPr>
         <w:pStyle w:val="Heading2"/>
         <w:rPr>
-          <w:ins w:id="280" w:author="Rich Shriver" w:date="2015-08-28T14:36:00Z"/>
-        </w:rPr>
-        <w:pPrChange w:id="281" w:author="Rich Shriver" w:date="2015-08-28T14:36:00Z">
+          <w:ins w:id="285" w:author="Rich Shriver" w:date="2015-08-28T14:36:00Z"/>
+        </w:rPr>
+        <w:pPrChange w:id="286" w:author="Rich Shriver" w:date="2015-08-28T14:36:00Z">
           <w:pPr/>
         </w:pPrChange>
       </w:pPr>
-      <w:ins w:id="282" w:author="Rich Shriver" w:date="2015-08-28T14:36:00Z">
+      <w:ins w:id="287" w:author="Rich Shriver" w:date="2015-08-28T14:36:00Z">
         <w:r>
           <w:t>Are fields of type NumInGroup in the FIX Repository affected?</w:t>
         </w:r>
@@ -8327,20 +8349,20 @@
     <w:p>
       <w:pPr>
         <w:rPr>
-          <w:rPrChange w:id="283" w:author="Rich Shriver" w:date="2015-08-28T14:36:00Z">
+          <w:rPrChange w:id="288" w:author="Rich Shriver" w:date="2015-08-28T14:36:00Z">
             <w:rPr/>
           </w:rPrChange>
         </w:rPr>
-        <w:pPrChange w:id="284" w:author="Rich Shriver" w:date="2015-08-28T14:36:00Z">
+        <w:pPrChange w:id="289" w:author="Rich Shriver" w:date="2015-08-28T14:36:00Z">
           <w:pPr/>
         </w:pPrChange>
       </w:pPr>
-      <w:ins w:id="285" w:author="Rich Shriver" w:date="2015-08-28T14:37:00Z">
+      <w:ins w:id="290" w:author="Rich Shriver" w:date="2015-08-28T14:37:00Z">
         <w:r>
           <w:t>Presently, no fields of the datatype NumInGroup are generated in the FIXML schema.  Some of the fields include an abbreviated name and most, but not all of the fields are encoded with the attribute NotReqXML = 1</w:t>
         </w:r>
       </w:ins>
-      <w:ins w:id="286" w:author="Rich Shriver" w:date="2015-08-28T14:48:00Z">
+      <w:ins w:id="291" w:author="Rich Shriver" w:date="2015-08-28T14:48:00Z">
         <w:r>
           <w:t xml:space="preserve"> in the FIX Repository.  This meta data will need attention </w:t>
         </w:r>
@@ -8348,9 +8370,7 @@
           <w:t>and cleanup in support of implementation</w:t>
         </w:r>
       </w:ins>
-      <w:bookmarkStart w:id="287" w:name="_GoBack"/>
-      <w:bookmarkEnd w:id="287"/>
-      <w:ins w:id="288" w:author="Rich Shriver" w:date="2015-08-28T14:37:00Z">
+      <w:ins w:id="292" w:author="Rich Shriver" w:date="2015-08-28T14:37:00Z">
         <w:r>
           <w:t xml:space="preserve">.  </w:t>
         </w:r>
@@ -8361,12 +8381,12 @@
         <w:pStyle w:val="Heading1"/>
         <w:keepLines/>
       </w:pPr>
-      <w:bookmarkStart w:id="289" w:name="_Toc428518085"/>
+      <w:bookmarkStart w:id="293" w:name="_Toc428518085"/>
       <w:r>
         <w:lastRenderedPageBreak/>
         <w:t>References</w:t>
       </w:r>
-      <w:bookmarkEnd w:id="289"/>
+      <w:bookmarkEnd w:id="293"/>
     </w:p>
     <w:tbl>
       <w:tblPr>
@@ -8720,14 +8740,14 @@
         <w:pStyle w:val="Heading1"/>
         <w:keepLines/>
       </w:pPr>
-      <w:bookmarkStart w:id="290" w:name="_Toc428518086"/>
+      <w:bookmarkStart w:id="294" w:name="_Toc428518086"/>
       <w:r>
         <w:t xml:space="preserve">Relevant and Related </w:t>
       </w:r>
       <w:r>
         <w:t>Standards</w:t>
       </w:r>
-      <w:bookmarkEnd w:id="290"/>
+      <w:bookmarkEnd w:id="294"/>
     </w:p>
     <w:tbl>
       <w:tblPr>
@@ -9131,11 +9151,11 @@
       <w:pPr>
         <w:pStyle w:val="Heading1"/>
       </w:pPr>
-      <w:bookmarkStart w:id="291" w:name="_Toc428518087"/>
+      <w:bookmarkStart w:id="295" w:name="_Toc428518087"/>
       <w:r>
         <w:t>Intellectual Property Disclosure</w:t>
       </w:r>
-      <w:bookmarkEnd w:id="291"/>
+      <w:bookmarkEnd w:id="295"/>
     </w:p>
     <w:p>
       <w:r>
@@ -9147,11 +9167,11 @@
       <w:pPr>
         <w:pStyle w:val="Heading1"/>
       </w:pPr>
-      <w:bookmarkStart w:id="292" w:name="_Toc428518088"/>
+      <w:bookmarkStart w:id="296" w:name="_Toc428518088"/>
       <w:r>
         <w:t>Definitions</w:t>
       </w:r>
-      <w:bookmarkEnd w:id="292"/>
+      <w:bookmarkEnd w:id="296"/>
     </w:p>
     <w:tbl>
       <w:tblPr>
@@ -9297,17 +9317,17 @@
     <w:p>
       <w:pPr>
         <w:pStyle w:val="Heading1"/>
-        <w:pPrChange w:id="293" w:author="Rich Shriver" w:date="2015-08-28T13:43:00Z">
+        <w:pPrChange w:id="297" w:author="Rich Shriver" w:date="2015-08-28T13:43:00Z">
           <w:pPr>
             <w:pStyle w:val="Heading1"/>
           </w:pPr>
         </w:pPrChange>
       </w:pPr>
-      <w:bookmarkStart w:id="294" w:name="_Toc428518089"/>
+      <w:bookmarkStart w:id="298" w:name="_Toc428518089"/>
       <w:r>
         <w:t xml:space="preserve">FIXML Support for Encoded Data </w:t>
       </w:r>
-      <w:ins w:id="295" w:author="Rich Shriver" w:date="2015-08-28T13:02:00Z">
+      <w:ins w:id="299" w:author="Rich Shriver" w:date="2015-08-28T13:02:00Z">
         <w:r>
           <w:t xml:space="preserve">and NumInGroup </w:t>
         </w:r>
@@ -9315,15 +9335,15 @@
       <w:r>
         <w:t>Fields</w:t>
       </w:r>
-      <w:bookmarkEnd w:id="294"/>
-    </w:p>
-    <w:p>
-      <w:pPr>
-        <w:rPr>
-          <w:ins w:id="296" w:author="Rich Shriver" w:date="2015-08-28T13:43:00Z"/>
-        </w:rPr>
-      </w:pPr>
-      <w:ins w:id="297" w:author="Rich Shriver" w:date="2015-08-28T13:43:00Z">
+      <w:bookmarkEnd w:id="298"/>
+    </w:p>
+    <w:p>
+      <w:pPr>
+        <w:rPr>
+          <w:ins w:id="300" w:author="Rich Shriver" w:date="2015-08-28T13:43:00Z"/>
+        </w:rPr>
+      </w:pPr>
+      <w:ins w:id="301" w:author="Rich Shriver" w:date="2015-08-28T13:43:00Z">
         <w:r>
           <w:t>This section identifies the changes to FIXML datatypes and mapping patterns recommended for support of encoded data fields and fields of type NumInGroup.</w:t>
         </w:r>
@@ -9332,7 +9352,7 @@
     <w:p>
       <w:pPr>
         <w:rPr>
-          <w:rPrChange w:id="298" w:author="Rich Shriver" w:date="2015-08-28T13:43:00Z">
+          <w:rPrChange w:id="302" w:author="Rich Shriver" w:date="2015-08-28T13:43:00Z">
             <w:rPr/>
           </w:rPrChange>
         </w:rPr>
@@ -9341,14 +9361,14 @@
     <w:p>
       <w:pPr>
         <w:pStyle w:val="Heading2"/>
-        <w:pPrChange w:id="299" w:author="Rich Shriver" w:date="2015-08-28T13:16:00Z">
+        <w:pPrChange w:id="303" w:author="Rich Shriver" w:date="2015-08-28T13:16:00Z">
           <w:pPr>
             <w:pStyle w:val="Heading2"/>
           </w:pPr>
         </w:pPrChange>
       </w:pPr>
-      <w:bookmarkStart w:id="300" w:name="_Toc428518090"/>
-      <w:ins w:id="301" w:author="Rich Shriver" w:date="2015-08-28T13:16:00Z">
+      <w:bookmarkStart w:id="304" w:name="_Toc428518090"/>
+      <w:ins w:id="305" w:author="Rich Shriver" w:date="2015-08-28T13:16:00Z">
         <w:r>
           <w:lastRenderedPageBreak/>
           <w:t>FIXML Datatype Changes</w:t>
@@ -9358,15 +9378,15 @@
     <w:p>
       <w:pPr>
         <w:rPr>
-          <w:ins w:id="302" w:author="Rich Shriver" w:date="2015-08-28T13:45:00Z"/>
-        </w:rPr>
-      </w:pPr>
-      <w:ins w:id="303" w:author="Rich Shriver" w:date="2015-08-28T13:46:00Z">
+          <w:ins w:id="306" w:author="Rich Shriver" w:date="2015-08-28T13:45:00Z"/>
+        </w:rPr>
+      </w:pPr>
+      <w:ins w:id="307" w:author="Rich Shriver" w:date="2015-08-28T13:46:00Z">
         <w:r>
           <w:t>The proposal includes recommendations for changes to two (2) datatypes (data and NumInGroup).</w:t>
         </w:r>
       </w:ins>
-      <w:ins w:id="304" w:author="Rich Shriver" w:date="2015-08-28T13:47:00Z">
+      <w:ins w:id="308" w:author="Rich Shriver" w:date="2015-08-28T13:47:00Z">
         <w:r>
           <w:t xml:space="preserve">  The XML mapping of the data datatype is recommended to be changed from xs:String to xs:base64Binary.  The NumInGroup datatype is also being recommended to establish an XML datatype mapping to xs:nonNegativeInteger.  Details of these changes are included in the subsections below.</w:t>
         </w:r>
@@ -9375,14 +9395,14 @@
     <w:p>
       <w:pPr>
         <w:rPr>
-          <w:ins w:id="305" w:author="Rich Shriver" w:date="2015-08-28T13:37:00Z"/>
+          <w:ins w:id="309" w:author="Rich Shriver" w:date="2015-08-28T13:37:00Z"/>
         </w:rPr>
       </w:pPr>
     </w:p>
     <w:p>
       <w:pPr>
         <w:pStyle w:val="Heading3"/>
-        <w:pPrChange w:id="306" w:author="Rich Shriver" w:date="2015-08-28T13:38:00Z">
+        <w:pPrChange w:id="310" w:author="Rich Shriver" w:date="2015-08-28T13:38:00Z">
           <w:pPr>
             <w:pStyle w:val="Heading2"/>
           </w:pPr>
@@ -9394,11 +9414,11 @@
       <w:r>
         <w:t>data XML datatype (xs:base64Binary)</w:t>
       </w:r>
-      <w:bookmarkEnd w:id="300"/>
-    </w:p>
-    <w:p>
-      <w:pPr>
-        <w:pPrChange w:id="307" w:author="Rich Shriver" w:date="2015-08-28T13:37:00Z">
+      <w:bookmarkEnd w:id="304"/>
+    </w:p>
+    <w:p>
+      <w:pPr>
+        <w:pPrChange w:id="311" w:author="Rich Shriver" w:date="2015-08-28T13:37:00Z">
           <w:pPr/>
         </w:pPrChange>
       </w:pPr>
@@ -9408,7 +9428,7 @@
       <w:r>
         <w:t xml:space="preserve"> </w:t>
       </w:r>
-      <w:del w:id="308" w:author="Jim Northey" w:date="2015-08-07T15:47:00Z">
+      <w:del w:id="312" w:author="Jim Northey" w:date="2015-08-07T15:47:00Z">
         <w:r>
           <w:delText xml:space="preserve"> </w:delText>
         </w:r>
@@ -9587,27 +9607,27 @@
             <w:pPr>
               <w:rPr>
                 <w:highlight w:val="yellow"/>
-                <w:rPrChange w:id="309" w:author="Rich Shriver" w:date="2015-08-28T13:51:00Z">
+                <w:rPrChange w:id="313" w:author="Rich Shriver" w:date="2015-08-28T13:51:00Z">
                   <w:rPr/>
                 </w:rPrChange>
               </w:rPr>
             </w:pPr>
-            <w:del w:id="310" w:author="Rich Shriver [2]" w:date="2015-05-25T09:38:00Z">
+            <w:del w:id="314" w:author="Rich Shriver [2]" w:date="2015-05-25T09:38:00Z">
               <w:r>
                 <w:rPr>
                   <w:highlight w:val="yellow"/>
-                  <w:rPrChange w:id="311" w:author="Rich Shriver" w:date="2015-08-28T13:51:00Z">
+                  <w:rPrChange w:id="315" w:author="Rich Shriver" w:date="2015-08-28T13:51:00Z">
                     <w:rPr/>
                   </w:rPrChange>
                 </w:rPr>
                 <w:delText>0</w:delText>
               </w:r>
             </w:del>
-            <w:ins w:id="312" w:author="Rich Shriver [2]" w:date="2015-05-25T09:38:00Z">
+            <w:ins w:id="316" w:author="Rich Shriver [2]" w:date="2015-05-25T09:38:00Z">
               <w:r>
                 <w:rPr>
                   <w:highlight w:val="yellow"/>
-                  <w:rPrChange w:id="313" w:author="Rich Shriver" w:date="2015-08-28T13:51:00Z">
+                  <w:rPrChange w:id="317" w:author="Rich Shriver" w:date="2015-08-28T13:51:00Z">
                     <w:rPr/>
                   </w:rPrChange>
                 </w:rPr>
@@ -9645,27 +9665,27 @@
             <w:pPr>
               <w:rPr>
                 <w:highlight w:val="yellow"/>
-                <w:rPrChange w:id="314" w:author="Rich Shriver" w:date="2015-08-28T13:51:00Z">
+                <w:rPrChange w:id="318" w:author="Rich Shriver" w:date="2015-08-28T13:51:00Z">
                   <w:rPr/>
                 </w:rPrChange>
               </w:rPr>
             </w:pPr>
-            <w:del w:id="315" w:author="Rich Shriver [2]" w:date="2015-05-25T09:37:00Z">
+            <w:del w:id="319" w:author="Rich Shriver [2]" w:date="2015-05-25T09:37:00Z">
               <w:r>
                 <w:rPr>
                   <w:highlight w:val="yellow"/>
-                  <w:rPrChange w:id="316" w:author="Rich Shriver" w:date="2015-08-28T13:51:00Z">
+                  <w:rPrChange w:id="320" w:author="Rich Shriver" w:date="2015-08-28T13:51:00Z">
                     <w:rPr/>
                   </w:rPrChange>
                 </w:rPr>
                 <w:delText>xs:string</w:delText>
               </w:r>
             </w:del>
-            <w:ins w:id="317" w:author="Rich Shriver [2]" w:date="2015-05-25T09:37:00Z">
+            <w:ins w:id="321" w:author="Rich Shriver [2]" w:date="2015-05-25T09:37:00Z">
               <w:r>
                 <w:rPr>
                   <w:highlight w:val="yellow"/>
-                  <w:rPrChange w:id="318" w:author="Rich Shriver" w:date="2015-08-28T13:51:00Z">
+                  <w:rPrChange w:id="322" w:author="Rich Shriver" w:date="2015-08-28T13:51:00Z">
                     <w:rPr/>
                   </w:rPrChange>
                 </w:rPr>
@@ -9776,16 +9796,16 @@
           <w:p>
             <w:pPr>
               <w:rPr>
-                <w:del w:id="319" w:author="Rich Shriver [2]" w:date="2015-05-25T09:48:00Z"/>
+                <w:del w:id="323" w:author="Rich Shriver [2]" w:date="2015-05-25T09:48:00Z"/>
                 <w:rFonts w:ascii="Arial" w:hAnsi="Arial" w:cs="Arial"/>
                 <w:color w:val="000000"/>
                 <w:sz w:val="20"/>
                 <w:szCs w:val="20"/>
                 <w:highlight w:val="yellow"/>
                 <w:lang w:eastAsia="en-GB"/>
-                <w:rPrChange w:id="320" w:author="Rich Shriver" w:date="2015-08-28T13:51:00Z">
+                <w:rPrChange w:id="324" w:author="Rich Shriver" w:date="2015-08-28T13:51:00Z">
                   <w:rPr>
-                    <w:del w:id="321" w:author="Rich Shriver [2]" w:date="2015-05-25T09:48:00Z"/>
+                    <w:del w:id="325" w:author="Rich Shriver [2]" w:date="2015-05-25T09:48:00Z"/>
                     <w:rFonts w:ascii="Arial" w:hAnsi="Arial" w:cs="Arial"/>
                     <w:color w:val="000000"/>
                     <w:sz w:val="20"/>
@@ -9795,7 +9815,7 @@
                 </w:rPrChange>
               </w:rPr>
             </w:pPr>
-            <w:ins w:id="322" w:author="Rich Shriver" w:date="2015-08-28T14:03:00Z">
+            <w:ins w:id="326" w:author="Rich Shriver" w:date="2015-08-28T14:03:00Z">
               <w:r>
                 <w:rPr>
                   <w:rFonts w:ascii="Arial" w:hAnsi="Arial" w:cs="Arial"/>
@@ -9808,7 +9828,7 @@
                 <w:t xml:space="preserve">base64Binary </w:t>
               </w:r>
             </w:ins>
-            <w:del w:id="323" w:author="Rich Shriver [2]" w:date="2015-05-25T09:48:00Z">
+            <w:del w:id="327" w:author="Rich Shriver [2]" w:date="2015-05-25T09:48:00Z">
               <w:r>
                 <w:rPr>
                   <w:rFonts w:ascii="Arial" w:hAnsi="Arial" w:cs="Arial"/>
@@ -9817,7 +9837,7 @@
                   <w:szCs w:val="20"/>
                   <w:highlight w:val="yellow"/>
                   <w:lang w:eastAsia="en-GB"/>
-                  <w:rPrChange w:id="324" w:author="Rich Shriver" w:date="2015-08-28T13:51:00Z">
+                  <w:rPrChange w:id="328" w:author="Rich Shriver" w:date="2015-08-28T13:51:00Z">
                     <w:rPr>
                       <w:rFonts w:ascii="Arial" w:hAnsi="Arial" w:cs="Arial"/>
                       <w:color w:val="000000"/>
@@ -9834,16 +9854,16 @@
           <w:p>
             <w:pPr>
               <w:rPr>
-                <w:del w:id="325" w:author="Rich Shriver [2]" w:date="2015-05-25T09:48:00Z"/>
+                <w:del w:id="329" w:author="Rich Shriver [2]" w:date="2015-05-25T09:48:00Z"/>
                 <w:rFonts w:ascii="Arial" w:hAnsi="Arial" w:cs="Arial"/>
                 <w:color w:val="000000"/>
                 <w:sz w:val="20"/>
                 <w:szCs w:val="20"/>
                 <w:highlight w:val="yellow"/>
                 <w:lang w:eastAsia="en-GB"/>
-                <w:rPrChange w:id="326" w:author="Rich Shriver" w:date="2015-08-28T13:51:00Z">
+                <w:rPrChange w:id="330" w:author="Rich Shriver" w:date="2015-08-28T13:51:00Z">
                   <w:rPr>
-                    <w:del w:id="327" w:author="Rich Shriver [2]" w:date="2015-05-25T09:48:00Z"/>
+                    <w:del w:id="331" w:author="Rich Shriver [2]" w:date="2015-05-25T09:48:00Z"/>
                     <w:rFonts w:ascii="Arial" w:hAnsi="Arial" w:cs="Arial"/>
                     <w:color w:val="000000"/>
                     <w:sz w:val="20"/>
@@ -9853,7 +9873,7 @@
                 </w:rPrChange>
               </w:rPr>
             </w:pPr>
-            <w:del w:id="328" w:author="Rich Shriver [2]" w:date="2015-05-25T09:48:00Z">
+            <w:del w:id="332" w:author="Rich Shriver [2]" w:date="2015-05-25T09:48:00Z">
               <w:r>
                 <w:rPr>
                   <w:rFonts w:ascii="Arial" w:hAnsi="Arial" w:cs="Arial"/>
@@ -9862,7 +9882,7 @@
                   <w:szCs w:val="20"/>
                   <w:highlight w:val="yellow"/>
                   <w:lang w:eastAsia="en-GB"/>
-                  <w:rPrChange w:id="329" w:author="Rich Shriver" w:date="2015-08-28T13:51:00Z">
+                  <w:rPrChange w:id="333" w:author="Rich Shriver" w:date="2015-08-28T13:51:00Z">
                     <w:rPr>
                       <w:rFonts w:ascii="Arial" w:hAnsi="Arial" w:cs="Arial"/>
                       <w:color w:val="000000"/>
@@ -9877,52 +9897,6 @@
             </w:del>
           </w:p>
           <w:p>
-            <w:ins w:id="330" w:author="Rich Shriver [2]" w:date="2015-05-25T09:43:00Z">
-              <w:r>
-                <w:rPr>
-                  <w:rFonts w:ascii="Arial" w:hAnsi="Arial" w:cs="Arial"/>
-                  <w:color w:val="000000"/>
-                  <w:sz w:val="20"/>
-                  <w:szCs w:val="20"/>
-                  <w:highlight w:val="yellow"/>
-                  <w:lang w:eastAsia="en-GB"/>
-                  <w:rPrChange w:id="331" w:author="Rich Shriver" w:date="2015-08-28T13:51:00Z">
-                    <w:rPr>
-                      <w:rFonts w:ascii="Arial" w:hAnsi="Arial" w:cs="Arial"/>
-                      <w:color w:val="000000"/>
-                      <w:sz w:val="20"/>
-                      <w:szCs w:val="20"/>
-                      <w:highlight w:val="white"/>
-                      <w:lang w:eastAsia="en-GB"/>
-                    </w:rPr>
-                  </w:rPrChange>
-                </w:rPr>
-                <w:t xml:space="preserve">In FIXML, all data type fields are </w:t>
-              </w:r>
-            </w:ins>
-            <w:ins w:id="332" w:author="Rich Shriver [2]" w:date="2015-07-06T15:49:00Z">
-              <w:r>
-                <w:rPr>
-                  <w:rFonts w:ascii="Arial" w:hAnsi="Arial" w:cs="Arial"/>
-                  <w:color w:val="000000"/>
-                  <w:sz w:val="20"/>
-                  <w:szCs w:val="20"/>
-                  <w:highlight w:val="yellow"/>
-                  <w:lang w:eastAsia="en-GB"/>
-                  <w:rPrChange w:id="333" w:author="Rich Shriver" w:date="2015-08-28T13:51:00Z">
-                    <w:rPr>
-                      <w:rFonts w:ascii="Arial" w:hAnsi="Arial" w:cs="Arial"/>
-                      <w:color w:val="000000"/>
-                      <w:sz w:val="20"/>
-                      <w:szCs w:val="20"/>
-                      <w:highlight w:val="white"/>
-                      <w:lang w:eastAsia="en-GB"/>
-                    </w:rPr>
-                  </w:rPrChange>
-                </w:rPr>
-                <w:t xml:space="preserve">encoded </w:t>
-              </w:r>
-            </w:ins>
             <w:ins w:id="334" w:author="Rich Shriver [2]" w:date="2015-05-25T09:43:00Z">
               <w:r>
                 <w:rPr>
@@ -9943,6 +9917,52 @@
                     </w:rPr>
                   </w:rPrChange>
                 </w:rPr>
+                <w:t xml:space="preserve">In FIXML, all data type fields are </w:t>
+              </w:r>
+            </w:ins>
+            <w:ins w:id="336" w:author="Rich Shriver [2]" w:date="2015-07-06T15:49:00Z">
+              <w:r>
+                <w:rPr>
+                  <w:rFonts w:ascii="Arial" w:hAnsi="Arial" w:cs="Arial"/>
+                  <w:color w:val="000000"/>
+                  <w:sz w:val="20"/>
+                  <w:szCs w:val="20"/>
+                  <w:highlight w:val="yellow"/>
+                  <w:lang w:eastAsia="en-GB"/>
+                  <w:rPrChange w:id="337" w:author="Rich Shriver" w:date="2015-08-28T13:51:00Z">
+                    <w:rPr>
+                      <w:rFonts w:ascii="Arial" w:hAnsi="Arial" w:cs="Arial"/>
+                      <w:color w:val="000000"/>
+                      <w:sz w:val="20"/>
+                      <w:szCs w:val="20"/>
+                      <w:highlight w:val="white"/>
+                      <w:lang w:eastAsia="en-GB"/>
+                    </w:rPr>
+                  </w:rPrChange>
+                </w:rPr>
+                <w:t xml:space="preserve">encoded </w:t>
+              </w:r>
+            </w:ins>
+            <w:ins w:id="338" w:author="Rich Shriver [2]" w:date="2015-05-25T09:43:00Z">
+              <w:r>
+                <w:rPr>
+                  <w:rFonts w:ascii="Arial" w:hAnsi="Arial" w:cs="Arial"/>
+                  <w:color w:val="000000"/>
+                  <w:sz w:val="20"/>
+                  <w:szCs w:val="20"/>
+                  <w:highlight w:val="yellow"/>
+                  <w:lang w:eastAsia="en-GB"/>
+                  <w:rPrChange w:id="339" w:author="Rich Shriver" w:date="2015-08-28T13:51:00Z">
+                    <w:rPr>
+                      <w:rFonts w:ascii="Arial" w:hAnsi="Arial" w:cs="Arial"/>
+                      <w:color w:val="000000"/>
+                      <w:sz w:val="20"/>
+                      <w:szCs w:val="20"/>
+                      <w:highlight w:val="white"/>
+                      <w:lang w:eastAsia="en-GB"/>
+                    </w:rPr>
+                  </w:rPrChange>
+                </w:rPr>
                 <w:t>using base64Binary encoding.</w:t>
               </w:r>
             </w:ins>
@@ -9954,20 +9974,20 @@
     <w:p>
       <w:pPr>
         <w:rPr>
-          <w:ins w:id="336" w:author="Rich Shriver" w:date="2015-08-28T13:56:00Z"/>
+          <w:ins w:id="340" w:author="Rich Shriver" w:date="2015-08-28T13:56:00Z"/>
           <w:rStyle w:val="Strong"/>
-          <w:rPrChange w:id="337" w:author="Rich Shriver" w:date="2015-08-28T13:59:00Z">
+          <w:rPrChange w:id="341" w:author="Rich Shriver" w:date="2015-08-28T13:59:00Z">
             <w:rPr>
-              <w:ins w:id="338" w:author="Rich Shriver" w:date="2015-08-28T13:56:00Z"/>
+              <w:ins w:id="342" w:author="Rich Shriver" w:date="2015-08-28T13:56:00Z"/>
             </w:rPr>
           </w:rPrChange>
         </w:rPr>
       </w:pPr>
-      <w:ins w:id="339" w:author="Rich Shriver" w:date="2015-08-28T13:56:00Z">
+      <w:ins w:id="343" w:author="Rich Shriver" w:date="2015-08-28T13:56:00Z">
         <w:r>
           <w:rPr>
             <w:rStyle w:val="Strong"/>
-            <w:rPrChange w:id="340" w:author="Rich Shriver" w:date="2015-08-28T13:59:00Z">
+            <w:rPrChange w:id="344" w:author="Rich Shriver" w:date="2015-08-28T13:59:00Z">
               <w:rPr/>
             </w:rPrChange>
           </w:rPr>
@@ -9978,10 +9998,10 @@
     <w:p>
       <w:pPr>
         <w:rPr>
-          <w:ins w:id="341" w:author="Rich Shriver" w:date="2015-08-28T14:02:00Z"/>
-        </w:rPr>
-      </w:pPr>
-      <w:ins w:id="342" w:author="Rich Shriver" w:date="2015-08-28T14:02:00Z">
+          <w:ins w:id="345" w:author="Rich Shriver" w:date="2015-08-28T14:02:00Z"/>
+        </w:rPr>
+      </w:pPr>
+      <w:ins w:id="346" w:author="Rich Shriver" w:date="2015-08-28T14:02:00Z">
         <w:r>
           <w:t>The FIXML shema for the data datatype should appear as follows:</w:t>
         </w:r>
@@ -9990,7 +10010,7 @@
     <w:p>
       <w:pPr>
         <w:rPr>
-          <w:ins w:id="343" w:author="Rich Shriver" w:date="2015-08-28T13:59:00Z"/>
+          <w:ins w:id="347" w:author="Rich Shriver" w:date="2015-08-28T13:59:00Z"/>
         </w:rPr>
       </w:pPr>
     </w:p>
@@ -10000,16 +10020,16 @@
         <w:autoSpaceDN w:val="0"/>
         <w:adjustRightInd w:val="0"/>
         <w:rPr>
-          <w:ins w:id="344" w:author="Rich Shriver" w:date="2015-08-28T13:59:00Z"/>
-          <w:rFonts w:ascii="Arial" w:hAnsi="Arial" w:cs="Arial"/>
-          <w:color w:val="000000"/>
-          <w:sz w:val="20"/>
-          <w:szCs w:val="20"/>
-          <w:highlight w:val="white"/>
-          <w:lang w:eastAsia="en-GB"/>
-        </w:rPr>
-      </w:pPr>
-      <w:ins w:id="345" w:author="Rich Shriver" w:date="2015-08-28T13:59:00Z">
+          <w:ins w:id="348" w:author="Rich Shriver" w:date="2015-08-28T13:59:00Z"/>
+          <w:rFonts w:ascii="Arial" w:hAnsi="Arial" w:cs="Arial"/>
+          <w:color w:val="000000"/>
+          <w:sz w:val="20"/>
+          <w:szCs w:val="20"/>
+          <w:highlight w:val="white"/>
+          <w:lang w:eastAsia="en-GB"/>
+        </w:rPr>
+      </w:pPr>
+      <w:ins w:id="349" w:author="Rich Shriver" w:date="2015-08-28T13:59:00Z">
         <w:r>
           <w:rPr>
             <w:rFonts w:ascii="Arial" w:hAnsi="Arial" w:cs="Arial"/>
@@ -10084,16 +10104,16 @@
         <w:autoSpaceDN w:val="0"/>
         <w:adjustRightInd w:val="0"/>
         <w:rPr>
-          <w:ins w:id="346" w:author="Rich Shriver" w:date="2015-08-28T13:59:00Z"/>
-          <w:rFonts w:ascii="Arial" w:hAnsi="Arial" w:cs="Arial"/>
-          <w:color w:val="000000"/>
-          <w:sz w:val="20"/>
-          <w:szCs w:val="20"/>
-          <w:highlight w:val="white"/>
-          <w:lang w:eastAsia="en-GB"/>
-        </w:rPr>
-      </w:pPr>
-      <w:ins w:id="347" w:author="Rich Shriver" w:date="2015-08-28T13:59:00Z">
+          <w:ins w:id="350" w:author="Rich Shriver" w:date="2015-08-28T13:59:00Z"/>
+          <w:rFonts w:ascii="Arial" w:hAnsi="Arial" w:cs="Arial"/>
+          <w:color w:val="000000"/>
+          <w:sz w:val="20"/>
+          <w:szCs w:val="20"/>
+          <w:highlight w:val="white"/>
+          <w:lang w:eastAsia="en-GB"/>
+        </w:rPr>
+      </w:pPr>
+      <w:ins w:id="351" w:author="Rich Shriver" w:date="2015-08-28T13:59:00Z">
         <w:r>
           <w:rPr>
             <w:rFonts w:ascii="Arial" w:hAnsi="Arial" w:cs="Arial"/>
@@ -10146,16 +10166,16 @@
         <w:autoSpaceDN w:val="0"/>
         <w:adjustRightInd w:val="0"/>
         <w:rPr>
-          <w:ins w:id="348" w:author="Rich Shriver" w:date="2015-08-28T13:59:00Z"/>
-          <w:rFonts w:ascii="Arial" w:hAnsi="Arial" w:cs="Arial"/>
-          <w:color w:val="000000"/>
-          <w:sz w:val="20"/>
-          <w:szCs w:val="20"/>
-          <w:highlight w:val="white"/>
-          <w:lang w:eastAsia="en-GB"/>
-        </w:rPr>
-      </w:pPr>
-      <w:ins w:id="349" w:author="Rich Shriver" w:date="2015-08-28T13:59:00Z">
+          <w:ins w:id="352" w:author="Rich Shriver" w:date="2015-08-28T13:59:00Z"/>
+          <w:rFonts w:ascii="Arial" w:hAnsi="Arial" w:cs="Arial"/>
+          <w:color w:val="000000"/>
+          <w:sz w:val="20"/>
+          <w:szCs w:val="20"/>
+          <w:highlight w:val="white"/>
+          <w:lang w:eastAsia="en-GB"/>
+        </w:rPr>
+      </w:pPr>
+      <w:ins w:id="353" w:author="Rich Shriver" w:date="2015-08-28T13:59:00Z">
         <w:r>
           <w:rPr>
             <w:rFonts w:ascii="Arial" w:hAnsi="Arial" w:cs="Arial"/>
@@ -10212,7 +10232,7 @@
           <w:t>&gt;</w:t>
         </w:r>
       </w:ins>
-      <w:ins w:id="350" w:author="Rich Shriver" w:date="2015-08-28T14:03:00Z">
+      <w:ins w:id="354" w:author="Rich Shriver" w:date="2015-08-28T14:03:00Z">
         <w:r>
           <w:rPr>
             <w:rFonts w:ascii="Arial" w:hAnsi="Arial" w:cs="Arial"/>
@@ -10224,7 +10244,7 @@
           <w:t>base64Binary I</w:t>
         </w:r>
       </w:ins>
-      <w:ins w:id="351" w:author="Rich Shriver" w:date="2015-08-28T14:00:00Z">
+      <w:ins w:id="355" w:author="Rich Shriver" w:date="2015-08-28T14:00:00Z">
         <w:r>
           <w:rPr>
             <w:rFonts w:ascii="Arial" w:hAnsi="Arial" w:cs="Arial"/>
@@ -10232,7 +10252,7 @@
             <w:sz w:val="20"/>
             <w:szCs w:val="20"/>
             <w:lang w:eastAsia="en-GB"/>
-            <w:rPrChange w:id="352" w:author="Rich Shriver" w:date="2015-08-28T14:00:00Z">
+            <w:rPrChange w:id="356" w:author="Rich Shriver" w:date="2015-08-28T14:00:00Z">
               <w:rPr>
                 <w:rFonts w:ascii="Arial" w:hAnsi="Arial" w:cs="Arial"/>
                 <w:color w:val="000000"/>
@@ -10246,7 +10266,7 @@
           <w:t>n FIXML, all data type fields are encoded using base64Binary encoding.</w:t>
         </w:r>
       </w:ins>
-      <w:ins w:id="353" w:author="Rich Shriver" w:date="2015-08-28T13:59:00Z">
+      <w:ins w:id="357" w:author="Rich Shriver" w:date="2015-08-28T13:59:00Z">
         <w:r>
           <w:rPr>
             <w:rFonts w:ascii="Arial" w:hAnsi="Arial" w:cs="Arial"/>
@@ -10288,16 +10308,16 @@
         <w:autoSpaceDN w:val="0"/>
         <w:adjustRightInd w:val="0"/>
         <w:rPr>
-          <w:ins w:id="354" w:author="Rich Shriver" w:date="2015-08-28T13:59:00Z"/>
-          <w:rFonts w:ascii="Arial" w:hAnsi="Arial" w:cs="Arial"/>
-          <w:color w:val="000000"/>
-          <w:sz w:val="20"/>
-          <w:szCs w:val="20"/>
-          <w:highlight w:val="white"/>
-          <w:lang w:eastAsia="en-GB"/>
-        </w:rPr>
-      </w:pPr>
-      <w:ins w:id="355" w:author="Rich Shriver" w:date="2015-08-28T13:59:00Z">
+          <w:ins w:id="358" w:author="Rich Shriver" w:date="2015-08-28T13:59:00Z"/>
+          <w:rFonts w:ascii="Arial" w:hAnsi="Arial" w:cs="Arial"/>
+          <w:color w:val="000000"/>
+          <w:sz w:val="20"/>
+          <w:szCs w:val="20"/>
+          <w:highlight w:val="white"/>
+          <w:lang w:eastAsia="en-GB"/>
+        </w:rPr>
+      </w:pPr>
+      <w:ins w:id="359" w:author="Rich Shriver" w:date="2015-08-28T13:59:00Z">
         <w:r>
           <w:rPr>
             <w:rFonts w:ascii="Arial" w:hAnsi="Arial" w:cs="Arial"/>
@@ -10350,16 +10370,16 @@
         <w:autoSpaceDN w:val="0"/>
         <w:adjustRightInd w:val="0"/>
         <w:rPr>
-          <w:ins w:id="356" w:author="Rich Shriver" w:date="2015-08-28T13:59:00Z"/>
-          <w:rFonts w:ascii="Arial" w:hAnsi="Arial" w:cs="Arial"/>
-          <w:color w:val="000000"/>
-          <w:sz w:val="20"/>
-          <w:szCs w:val="20"/>
-          <w:highlight w:val="white"/>
-          <w:lang w:eastAsia="en-GB"/>
-        </w:rPr>
-      </w:pPr>
-      <w:ins w:id="357" w:author="Rich Shriver" w:date="2015-08-28T13:59:00Z">
+          <w:ins w:id="360" w:author="Rich Shriver" w:date="2015-08-28T13:59:00Z"/>
+          <w:rFonts w:ascii="Arial" w:hAnsi="Arial" w:cs="Arial"/>
+          <w:color w:val="000000"/>
+          <w:sz w:val="20"/>
+          <w:szCs w:val="20"/>
+          <w:highlight w:val="white"/>
+          <w:lang w:eastAsia="en-GB"/>
+        </w:rPr>
+      </w:pPr>
+      <w:ins w:id="361" w:author="Rich Shriver" w:date="2015-08-28T13:59:00Z">
         <w:r>
           <w:rPr>
             <w:rFonts w:ascii="Arial" w:hAnsi="Arial" w:cs="Arial"/>
@@ -10442,10 +10462,10 @@
     <w:p>
       <w:pPr>
         <w:rPr>
-          <w:ins w:id="358" w:author="Rich Shriver" w:date="2015-08-28T13:56:00Z"/>
-        </w:rPr>
-      </w:pPr>
-      <w:ins w:id="359" w:author="Rich Shriver" w:date="2015-08-28T13:59:00Z">
+          <w:ins w:id="362" w:author="Rich Shriver" w:date="2015-08-28T13:56:00Z"/>
+        </w:rPr>
+      </w:pPr>
+      <w:ins w:id="363" w:author="Rich Shriver" w:date="2015-08-28T13:59:00Z">
         <w:r>
           <w:rPr>
             <w:rFonts w:ascii="Arial" w:hAnsi="Arial" w:cs="Arial"/>
@@ -10486,9 +10506,9 @@
       <w:pPr>
         <w:pStyle w:val="Heading3"/>
         <w:rPr>
-          <w:ins w:id="360" w:author="Rich Shriver" w:date="2015-08-28T13:21:00Z"/>
-        </w:rPr>
-        <w:pPrChange w:id="361" w:author="Rich Shriver" w:date="2015-08-28T13:15:00Z">
+          <w:ins w:id="364" w:author="Rich Shriver" w:date="2015-08-28T13:21:00Z"/>
+        </w:rPr>
+        <w:pPrChange w:id="365" w:author="Rich Shriver" w:date="2015-08-28T13:15:00Z">
           <w:pPr/>
         </w:pPrChange>
       </w:pPr>
@@ -10506,13 +10526,13 @@
     <w:p>
       <w:pPr>
         <w:rPr>
-          <w:ins w:id="362" w:author="Rich Shriver" w:date="2015-08-28T13:27:00Z"/>
-        </w:rPr>
-        <w:pPrChange w:id="363" w:author="Rich Shriver" w:date="2015-08-28T13:21:00Z">
+          <w:ins w:id="366" w:author="Rich Shriver" w:date="2015-08-28T13:27:00Z"/>
+        </w:rPr>
+        <w:pPrChange w:id="367" w:author="Rich Shriver" w:date="2015-08-28T13:21:00Z">
           <w:pPr/>
         </w:pPrChange>
       </w:pPr>
-      <w:ins w:id="364" w:author="Rich Shriver" w:date="2015-08-28T13:26:00Z">
+      <w:ins w:id="368" w:author="Rich Shriver" w:date="2015-08-28T13:26:00Z">
         <w:r>
           <w:t xml:space="preserve">This proposal is recommending the addition of a FIXML mapping for the FIX datatype NumInGroup.  </w:t>
         </w:r>
@@ -10521,54 +10541,54 @@
     <w:p>
       <w:pPr>
         <w:rPr>
-          <w:ins w:id="365" w:author="Rich Shriver" w:date="2015-08-28T13:26:00Z"/>
-        </w:rPr>
-        <w:pPrChange w:id="366" w:author="Rich Shriver" w:date="2015-08-28T13:21:00Z">
+          <w:ins w:id="369" w:author="Rich Shriver" w:date="2015-08-28T13:26:00Z"/>
+        </w:rPr>
+        <w:pPrChange w:id="370" w:author="Rich Shriver" w:date="2015-08-28T13:21:00Z">
           <w:pPr/>
         </w:pPrChange>
       </w:pPr>
-      <w:ins w:id="367" w:author="Rich Shriver" w:date="2015-08-28T13:27:00Z">
+      <w:ins w:id="371" w:author="Rich Shriver" w:date="2015-08-28T13:27:00Z">
         <w:r>
           <w:t xml:space="preserve">The table below lists the current information in the FIX Repository for the datatype of </w:t>
-        </w:r>
-      </w:ins>
-      <w:ins w:id="368" w:author="Rich Shriver" w:date="2015-08-28T13:28:00Z">
-        <w:r>
-          <w:t>NumInGroup</w:t>
-        </w:r>
-      </w:ins>
-      <w:ins w:id="369" w:author="Rich Shriver" w:date="2015-08-28T13:27:00Z">
-        <w:r>
-          <w:t xml:space="preserve"> and the recommended changes to the datatype metadata.  The XML base type is recommended to </w:t>
-        </w:r>
-      </w:ins>
-      <w:ins w:id="370" w:author="Rich Shriver" w:date="2015-08-28T13:28:00Z">
-        <w:r>
-          <w:t>be</w:t>
-        </w:r>
-      </w:ins>
-      <w:ins w:id="371" w:author="Rich Shriver" w:date="2015-08-28T13:27:00Z">
-        <w:r>
-          <w:t xml:space="preserve"> xs:</w:t>
         </w:r>
       </w:ins>
       <w:ins w:id="372" w:author="Rich Shriver" w:date="2015-08-28T13:28:00Z">
         <w:r>
-          <w:t>nonNegativeInteger</w:t>
+          <w:t>NumInGroup</w:t>
         </w:r>
       </w:ins>
       <w:ins w:id="373" w:author="Rich Shriver" w:date="2015-08-28T13:27:00Z">
         <w:r>
-          <w:t xml:space="preserve">.  The data type description is also recommended to be replaced with a description that </w:t>
+          <w:t xml:space="preserve"> and the recommended changes to the datatype metadata.  The XML base type is recommended to </w:t>
         </w:r>
       </w:ins>
-      <w:ins w:id="374" w:author="Rich Shriver" w:date="2015-08-28T13:36:00Z">
-        <w:r>
-          <w:t>is consistent with the FIX datatype description</w:t>
+      <w:ins w:id="374" w:author="Rich Shriver" w:date="2015-08-28T13:28:00Z">
+        <w:r>
+          <w:t>be</w:t>
         </w:r>
       </w:ins>
       <w:ins w:id="375" w:author="Rich Shriver" w:date="2015-08-28T13:27:00Z">
         <w:r>
+          <w:t xml:space="preserve"> xs:</w:t>
+        </w:r>
+      </w:ins>
+      <w:ins w:id="376" w:author="Rich Shriver" w:date="2015-08-28T13:28:00Z">
+        <w:r>
+          <w:t>nonNegativeInteger</w:t>
+        </w:r>
+      </w:ins>
+      <w:ins w:id="377" w:author="Rich Shriver" w:date="2015-08-28T13:27:00Z">
+        <w:r>
+          <w:t xml:space="preserve">.  The data type description is also recommended to be replaced with a description that </w:t>
+        </w:r>
+      </w:ins>
+      <w:ins w:id="378" w:author="Rich Shriver" w:date="2015-08-28T13:36:00Z">
+        <w:r>
+          <w:t>is consistent with the FIX datatype description</w:t>
+        </w:r>
+      </w:ins>
+      <w:ins w:id="379" w:author="Rich Shriver" w:date="2015-08-28T13:27:00Z">
+        <w:r>
           <w:t xml:space="preserve">.  </w:t>
         </w:r>
       </w:ins>
@@ -10576,11 +10596,11 @@
     <w:p>
       <w:pPr>
         <w:rPr>
-          <w:rPrChange w:id="376" w:author="Rich Shriver" w:date="2015-08-28T13:21:00Z">
+          <w:rPrChange w:id="380" w:author="Rich Shriver" w:date="2015-08-28T13:21:00Z">
             <w:rPr/>
           </w:rPrChange>
         </w:rPr>
-        <w:pPrChange w:id="377" w:author="Rich Shriver" w:date="2015-08-28T13:21:00Z">
+        <w:pPrChange w:id="381" w:author="Rich Shriver" w:date="2015-08-28T13:21:00Z">
           <w:pPr/>
         </w:pPrChange>
       </w:pPr>
@@ -10714,7 +10734,7 @@
             <w:pPr>
               <w:rPr>
                 <w:highlight w:val="yellow"/>
-                <w:rPrChange w:id="378" w:author="Rich Shriver" w:date="2015-08-28T13:51:00Z">
+                <w:rPrChange w:id="382" w:author="Rich Shriver" w:date="2015-08-28T13:51:00Z">
                   <w:rPr/>
                 </w:rPrChange>
               </w:rPr>
@@ -10726,7 +10746,7 @@
                 <w:sz w:val="20"/>
                 <w:szCs w:val="20"/>
                 <w:highlight w:val="yellow"/>
-                <w:rPrChange w:id="379" w:author="Rich Shriver" w:date="2015-08-28T13:51:00Z">
+                <w:rPrChange w:id="383" w:author="Rich Shriver" w:date="2015-08-28T13:51:00Z">
                   <w:rPr>
                     <w:rFonts w:ascii="Verdana" w:hAnsi="Verdana"/>
                     <w:color w:val="000000"/>
@@ -10737,7 +10757,7 @@
               </w:rPr>
               <w:t>int field representing the number of entries in a repeating group. Value must be positive</w:t>
             </w:r>
-            <w:ins w:id="380" w:author="Rich Shriver" w:date="2015-08-28T13:20:00Z">
+            <w:ins w:id="384" w:author="Rich Shriver" w:date="2015-08-28T13:20:00Z">
               <w:r>
                 <w:rPr>
                   <w:rFonts w:ascii="Verdana" w:hAnsi="Verdana"/>
@@ -10745,7 +10765,7 @@
                   <w:sz w:val="20"/>
                   <w:szCs w:val="20"/>
                   <w:highlight w:val="yellow"/>
-                  <w:rPrChange w:id="381" w:author="Rich Shriver" w:date="2015-08-28T13:51:00Z">
+                  <w:rPrChange w:id="385" w:author="Rich Shriver" w:date="2015-08-28T13:51:00Z">
                     <w:rPr>
                       <w:rFonts w:ascii="Verdana" w:hAnsi="Verdana"/>
                       <w:color w:val="000000"/>
@@ -10764,7 +10784,7 @@
                 <w:sz w:val="20"/>
                 <w:szCs w:val="20"/>
                 <w:highlight w:val="yellow"/>
-                <w:rPrChange w:id="382" w:author="Rich Shriver" w:date="2015-08-28T13:51:00Z">
+                <w:rPrChange w:id="386" w:author="Rich Shriver" w:date="2015-08-28T13:51:00Z">
                   <w:rPr>
                     <w:rFonts w:ascii="Verdana" w:hAnsi="Verdana"/>
                     <w:color w:val="000000"/>
@@ -10806,16 +10826,16 @@
             <w:pPr>
               <w:rPr>
                 <w:highlight w:val="yellow"/>
-                <w:rPrChange w:id="383" w:author="Rich Shriver" w:date="2015-08-28T13:51:00Z">
+                <w:rPrChange w:id="387" w:author="Rich Shriver" w:date="2015-08-28T13:51:00Z">
                   <w:rPr/>
                 </w:rPrChange>
               </w:rPr>
             </w:pPr>
-            <w:ins w:id="384" w:author="Rich Shriver" w:date="2015-08-28T13:22:00Z">
+            <w:ins w:id="388" w:author="Rich Shriver" w:date="2015-08-28T13:22:00Z">
               <w:r>
                 <w:rPr>
                   <w:highlight w:val="yellow"/>
-                  <w:rPrChange w:id="385" w:author="Rich Shriver" w:date="2015-08-28T13:51:00Z">
+                  <w:rPrChange w:id="389" w:author="Rich Shriver" w:date="2015-08-28T13:51:00Z">
                     <w:rPr/>
                   </w:rPrChange>
                 </w:rPr>
@@ -10853,27 +10873,27 @@
             <w:pPr>
               <w:rPr>
                 <w:highlight w:val="yellow"/>
-                <w:rPrChange w:id="386" w:author="Rich Shriver" w:date="2015-08-28T13:51:00Z">
+                <w:rPrChange w:id="390" w:author="Rich Shriver" w:date="2015-08-28T13:51:00Z">
                   <w:rPr/>
                 </w:rPrChange>
               </w:rPr>
             </w:pPr>
-            <w:ins w:id="387" w:author="Rich Shriver" w:date="2015-08-28T13:19:00Z">
+            <w:ins w:id="391" w:author="Rich Shriver" w:date="2015-08-28T13:19:00Z">
               <w:r>
                 <w:rPr>
                   <w:highlight w:val="yellow"/>
-                  <w:rPrChange w:id="388" w:author="Rich Shriver" w:date="2015-08-28T13:51:00Z">
+                  <w:rPrChange w:id="392" w:author="Rich Shriver" w:date="2015-08-28T13:51:00Z">
                     <w:rPr/>
                   </w:rPrChange>
                 </w:rPr>
                 <w:t>x</w:t>
               </w:r>
             </w:ins>
-            <w:ins w:id="389" w:author="Rich Shriver" w:date="2015-08-28T13:20:00Z">
+            <w:ins w:id="393" w:author="Rich Shriver" w:date="2015-08-28T13:20:00Z">
               <w:r>
                 <w:rPr>
                   <w:highlight w:val="yellow"/>
-                  <w:rPrChange w:id="390" w:author="Rich Shriver" w:date="2015-08-28T13:51:00Z">
+                  <w:rPrChange w:id="394" w:author="Rich Shriver" w:date="2015-08-28T13:51:00Z">
                     <w:rPr/>
                   </w:rPrChange>
                 </w:rPr>
@@ -10916,7 +10936,7 @@
                 <w:szCs w:val="20"/>
                 <w:highlight w:val="yellow"/>
                 <w:lang w:eastAsia="en-GB"/>
-                <w:rPrChange w:id="391" w:author="Rich Shriver" w:date="2015-08-28T13:51:00Z">
+                <w:rPrChange w:id="395" w:author="Rich Shriver" w:date="2015-08-28T13:51:00Z">
                   <w:rPr>
                     <w:rFonts w:ascii="Arial" w:hAnsi="Arial" w:cs="Arial"/>
                     <w:color w:val="000000"/>
@@ -10963,7 +10983,7 @@
                 <w:szCs w:val="20"/>
                 <w:highlight w:val="yellow"/>
                 <w:lang w:eastAsia="en-GB"/>
-                <w:rPrChange w:id="392" w:author="Rich Shriver" w:date="2015-08-28T13:51:00Z">
+                <w:rPrChange w:id="396" w:author="Rich Shriver" w:date="2015-08-28T13:51:00Z">
                   <w:rPr>
                     <w:rFonts w:ascii="Arial" w:hAnsi="Arial" w:cs="Arial"/>
                     <w:color w:val="000000"/>
@@ -11005,12 +11025,12 @@
             <w:pPr>
               <w:rPr>
                 <w:highlight w:val="yellow"/>
-                <w:rPrChange w:id="393" w:author="Rich Shriver" w:date="2015-08-28T13:51:00Z">
+                <w:rPrChange w:id="397" w:author="Rich Shriver" w:date="2015-08-28T13:51:00Z">
                   <w:rPr/>
                 </w:rPrChange>
               </w:rPr>
             </w:pPr>
-            <w:ins w:id="394" w:author="Rich Shriver" w:date="2015-08-28T13:25:00Z">
+            <w:ins w:id="398" w:author="Rich Shriver" w:date="2015-08-28T13:25:00Z">
               <w:r>
                 <w:rPr>
                   <w:rFonts w:ascii="Verdana" w:hAnsi="Verdana"/>
@@ -11018,7 +11038,7 @@
                   <w:sz w:val="20"/>
                   <w:szCs w:val="20"/>
                   <w:highlight w:val="yellow"/>
-                  <w:rPrChange w:id="395" w:author="Rich Shriver" w:date="2015-08-28T13:51:00Z">
+                  <w:rPrChange w:id="399" w:author="Rich Shriver" w:date="2015-08-28T13:51:00Z">
                     <w:rPr>
                       <w:rFonts w:ascii="Verdana" w:hAnsi="Verdana"/>
                       <w:color w:val="000000"/>
@@ -11037,27 +11057,27 @@
     <w:p>
       <w:pPr>
         <w:rPr>
-          <w:ins w:id="396" w:author="Rich Shriver" w:date="2015-08-28T13:56:00Z"/>
-        </w:rPr>
-      </w:pPr>
-    </w:p>
-    <w:p>
-      <w:pPr>
-        <w:rPr>
-          <w:ins w:id="397" w:author="Rich Shriver" w:date="2015-08-28T13:56:00Z"/>
+          <w:ins w:id="400" w:author="Rich Shriver" w:date="2015-08-28T13:56:00Z"/>
+        </w:rPr>
+      </w:pPr>
+    </w:p>
+    <w:p>
+      <w:pPr>
+        <w:rPr>
+          <w:ins w:id="401" w:author="Rich Shriver" w:date="2015-08-28T13:56:00Z"/>
           <w:rStyle w:val="Strong"/>
-          <w:rPrChange w:id="398" w:author="Rich Shriver" w:date="2015-08-28T13:59:00Z">
+          <w:rPrChange w:id="402" w:author="Rich Shriver" w:date="2015-08-28T13:59:00Z">
             <w:rPr>
-              <w:ins w:id="399" w:author="Rich Shriver" w:date="2015-08-28T13:56:00Z"/>
+              <w:ins w:id="403" w:author="Rich Shriver" w:date="2015-08-28T13:56:00Z"/>
             </w:rPr>
           </w:rPrChange>
         </w:rPr>
       </w:pPr>
-      <w:ins w:id="400" w:author="Rich Shriver" w:date="2015-08-28T13:56:00Z">
+      <w:ins w:id="404" w:author="Rich Shriver" w:date="2015-08-28T13:56:00Z">
         <w:r>
           <w:rPr>
             <w:rStyle w:val="Strong"/>
-            <w:rPrChange w:id="401" w:author="Rich Shriver" w:date="2015-08-28T13:59:00Z">
+            <w:rPrChange w:id="405" w:author="Rich Shriver" w:date="2015-08-28T13:59:00Z">
               <w:rPr/>
             </w:rPrChange>
           </w:rPr>
@@ -11068,10 +11088,10 @@
     <w:p>
       <w:pPr>
         <w:rPr>
-          <w:ins w:id="402" w:author="Rich Shriver" w:date="2015-08-28T14:01:00Z"/>
-        </w:rPr>
-      </w:pPr>
-      <w:ins w:id="403" w:author="Rich Shriver" w:date="2015-08-28T14:01:00Z">
+          <w:ins w:id="406" w:author="Rich Shriver" w:date="2015-08-28T14:01:00Z"/>
+        </w:rPr>
+      </w:pPr>
+      <w:ins w:id="407" w:author="Rich Shriver" w:date="2015-08-28T14:01:00Z">
         <w:r>
           <w:t>The FIXML datatype schema for the NumInGroup datatype should appear as follows:</w:t>
         </w:r>
@@ -11080,7 +11100,7 @@
     <w:p>
       <w:pPr>
         <w:rPr>
-          <w:ins w:id="404" w:author="Rich Shriver" w:date="2015-08-28T13:56:00Z"/>
+          <w:ins w:id="408" w:author="Rich Shriver" w:date="2015-08-28T13:56:00Z"/>
         </w:rPr>
       </w:pPr>
     </w:p>
@@ -11090,16 +11110,16 @@
         <w:autoSpaceDN w:val="0"/>
         <w:adjustRightInd w:val="0"/>
         <w:rPr>
-          <w:ins w:id="405" w:author="Rich Shriver" w:date="2015-08-28T13:58:00Z"/>
-          <w:rFonts w:ascii="Arial" w:hAnsi="Arial" w:cs="Arial"/>
-          <w:color w:val="000000"/>
-          <w:sz w:val="20"/>
-          <w:szCs w:val="20"/>
-          <w:highlight w:val="white"/>
-          <w:lang w:eastAsia="en-GB"/>
-        </w:rPr>
-      </w:pPr>
-      <w:ins w:id="406" w:author="Rich Shriver" w:date="2015-08-28T13:58:00Z">
+          <w:ins w:id="409" w:author="Rich Shriver" w:date="2015-08-28T13:58:00Z"/>
+          <w:rFonts w:ascii="Arial" w:hAnsi="Arial" w:cs="Arial"/>
+          <w:color w:val="000000"/>
+          <w:sz w:val="20"/>
+          <w:szCs w:val="20"/>
+          <w:highlight w:val="white"/>
+          <w:lang w:eastAsia="en-GB"/>
+        </w:rPr>
+      </w:pPr>
+      <w:ins w:id="410" w:author="Rich Shriver" w:date="2015-08-28T13:58:00Z">
         <w:r>
           <w:rPr>
             <w:rFonts w:ascii="Arial" w:hAnsi="Arial" w:cs="Arial"/>
@@ -11174,16 +11194,16 @@
         <w:autoSpaceDN w:val="0"/>
         <w:adjustRightInd w:val="0"/>
         <w:rPr>
-          <w:ins w:id="407" w:author="Rich Shriver" w:date="2015-08-28T13:58:00Z"/>
-          <w:rFonts w:ascii="Arial" w:hAnsi="Arial" w:cs="Arial"/>
-          <w:color w:val="000000"/>
-          <w:sz w:val="20"/>
-          <w:szCs w:val="20"/>
-          <w:highlight w:val="white"/>
-          <w:lang w:eastAsia="en-GB"/>
-        </w:rPr>
-      </w:pPr>
-      <w:ins w:id="408" w:author="Rich Shriver" w:date="2015-08-28T13:58:00Z">
+          <w:ins w:id="411" w:author="Rich Shriver" w:date="2015-08-28T13:58:00Z"/>
+          <w:rFonts w:ascii="Arial" w:hAnsi="Arial" w:cs="Arial"/>
+          <w:color w:val="000000"/>
+          <w:sz w:val="20"/>
+          <w:szCs w:val="20"/>
+          <w:highlight w:val="white"/>
+          <w:lang w:eastAsia="en-GB"/>
+        </w:rPr>
+      </w:pPr>
+      <w:ins w:id="412" w:author="Rich Shriver" w:date="2015-08-28T13:58:00Z">
         <w:r>
           <w:rPr>
             <w:rFonts w:ascii="Arial" w:hAnsi="Arial" w:cs="Arial"/>
@@ -11236,16 +11256,16 @@
         <w:autoSpaceDN w:val="0"/>
         <w:adjustRightInd w:val="0"/>
         <w:rPr>
-          <w:ins w:id="409" w:author="Rich Shriver" w:date="2015-08-28T13:58:00Z"/>
-          <w:rFonts w:ascii="Arial" w:hAnsi="Arial" w:cs="Arial"/>
-          <w:color w:val="000000"/>
-          <w:sz w:val="20"/>
-          <w:szCs w:val="20"/>
-          <w:highlight w:val="white"/>
-          <w:lang w:eastAsia="en-GB"/>
-        </w:rPr>
-      </w:pPr>
-      <w:ins w:id="410" w:author="Rich Shriver" w:date="2015-08-28T13:58:00Z">
+          <w:ins w:id="413" w:author="Rich Shriver" w:date="2015-08-28T13:58:00Z"/>
+          <w:rFonts w:ascii="Arial" w:hAnsi="Arial" w:cs="Arial"/>
+          <w:color w:val="000000"/>
+          <w:sz w:val="20"/>
+          <w:szCs w:val="20"/>
+          <w:highlight w:val="white"/>
+          <w:lang w:eastAsia="en-GB"/>
+        </w:rPr>
+      </w:pPr>
+      <w:ins w:id="414" w:author="Rich Shriver" w:date="2015-08-28T13:58:00Z">
         <w:r>
           <w:rPr>
             <w:rFonts w:ascii="Arial" w:hAnsi="Arial" w:cs="Arial"/>
@@ -11353,16 +11373,16 @@
         <w:autoSpaceDN w:val="0"/>
         <w:adjustRightInd w:val="0"/>
         <w:rPr>
-          <w:ins w:id="411" w:author="Rich Shriver" w:date="2015-08-28T13:58:00Z"/>
-          <w:rFonts w:ascii="Arial" w:hAnsi="Arial" w:cs="Arial"/>
-          <w:color w:val="000000"/>
-          <w:sz w:val="20"/>
-          <w:szCs w:val="20"/>
-          <w:highlight w:val="white"/>
-          <w:lang w:eastAsia="en-GB"/>
-        </w:rPr>
-      </w:pPr>
-      <w:ins w:id="412" w:author="Rich Shriver" w:date="2015-08-28T13:58:00Z">
+          <w:ins w:id="415" w:author="Rich Shriver" w:date="2015-08-28T13:58:00Z"/>
+          <w:rFonts w:ascii="Arial" w:hAnsi="Arial" w:cs="Arial"/>
+          <w:color w:val="000000"/>
+          <w:sz w:val="20"/>
+          <w:szCs w:val="20"/>
+          <w:highlight w:val="white"/>
+          <w:lang w:eastAsia="en-GB"/>
+        </w:rPr>
+      </w:pPr>
+      <w:ins w:id="416" w:author="Rich Shriver" w:date="2015-08-28T13:58:00Z">
         <w:r>
           <w:rPr>
             <w:rFonts w:ascii="Arial" w:hAnsi="Arial" w:cs="Arial"/>
@@ -11415,16 +11435,16 @@
         <w:autoSpaceDN w:val="0"/>
         <w:adjustRightInd w:val="0"/>
         <w:rPr>
-          <w:ins w:id="413" w:author="Rich Shriver" w:date="2015-08-28T13:58:00Z"/>
-          <w:rFonts w:ascii="Arial" w:hAnsi="Arial" w:cs="Arial"/>
-          <w:color w:val="000000"/>
-          <w:sz w:val="20"/>
-          <w:szCs w:val="20"/>
-          <w:highlight w:val="white"/>
-          <w:lang w:eastAsia="en-GB"/>
-        </w:rPr>
-      </w:pPr>
-      <w:ins w:id="414" w:author="Rich Shriver" w:date="2015-08-28T13:58:00Z">
+          <w:ins w:id="417" w:author="Rich Shriver" w:date="2015-08-28T13:58:00Z"/>
+          <w:rFonts w:ascii="Arial" w:hAnsi="Arial" w:cs="Arial"/>
+          <w:color w:val="000000"/>
+          <w:sz w:val="20"/>
+          <w:szCs w:val="20"/>
+          <w:highlight w:val="white"/>
+          <w:lang w:eastAsia="en-GB"/>
+        </w:rPr>
+      </w:pPr>
+      <w:ins w:id="418" w:author="Rich Shriver" w:date="2015-08-28T13:58:00Z">
         <w:r>
           <w:rPr>
             <w:rFonts w:ascii="Arial" w:hAnsi="Arial" w:cs="Arial"/>
@@ -11507,7 +11527,7 @@
     <w:p>
       <w:pPr>
         <w:rPr>
-          <w:ins w:id="415" w:author="Rich Shriver" w:date="2015-08-28T13:58:00Z"/>
+          <w:ins w:id="419" w:author="Rich Shriver" w:date="2015-08-28T13:58:00Z"/>
           <w:rFonts w:ascii="Arial" w:hAnsi="Arial" w:cs="Arial"/>
           <w:color w:val="0000FF"/>
           <w:sz w:val="20"/>
@@ -11515,7 +11535,7 @@
           <w:lang w:eastAsia="en-GB"/>
         </w:rPr>
       </w:pPr>
-      <w:ins w:id="416" w:author="Rich Shriver" w:date="2015-08-28T13:58:00Z">
+      <w:ins w:id="420" w:author="Rich Shriver" w:date="2015-08-28T13:58:00Z">
         <w:r>
           <w:rPr>
             <w:rFonts w:ascii="Arial" w:hAnsi="Arial" w:cs="Arial"/>
@@ -11556,11 +11576,11 @@
       <w:pPr>
         <w:pStyle w:val="Heading2"/>
       </w:pPr>
-      <w:bookmarkStart w:id="417" w:name="_Toc428518091"/>
+      <w:bookmarkStart w:id="421" w:name="_Toc428518091"/>
       <w:r>
         <w:t>FIXML patterns for data and optional Length fields</w:t>
       </w:r>
-      <w:bookmarkEnd w:id="417"/>
+      <w:bookmarkEnd w:id="421"/>
     </w:p>
     <w:p>
       <w:pPr>
@@ -11577,7 +11597,7 @@
       <w:r>
         <w:t xml:space="preserve">This proposal </w:t>
       </w:r>
-      <w:del w:id="418" w:author="Rich Shriver" w:date="2015-08-28T13:04:00Z">
+      <w:del w:id="422" w:author="Rich Shriver" w:date="2015-08-28T13:04:00Z">
         <w:r>
           <w:delText xml:space="preserve">is </w:delText>
         </w:r>
@@ -11668,7 +11688,7 @@
       <w:pPr>
         <w:pStyle w:val="Heading3"/>
       </w:pPr>
-      <w:bookmarkStart w:id="419" w:name="_Toc428518092"/>
+      <w:bookmarkStart w:id="423" w:name="_Toc428518092"/>
       <w:r>
         <w:t xml:space="preserve">Field references (for </w:t>
       </w:r>
@@ -11684,7 +11704,7 @@
       <w:r>
         <w:t>s</w:t>
       </w:r>
-      <w:bookmarkEnd w:id="419"/>
+      <w:bookmarkEnd w:id="423"/>
     </w:p>
     <w:p>
       <w:pPr>
@@ -12338,14 +12358,14 @@
       <w:pPr>
         <w:pStyle w:val="Heading3"/>
       </w:pPr>
-      <w:bookmarkStart w:id="420" w:name="_Toc428518093"/>
+      <w:bookmarkStart w:id="424" w:name="_Toc428518093"/>
       <w:r>
         <w:t xml:space="preserve">Fields of type data defined as </w:t>
       </w:r>
       <w:r>
         <w:t>complexType</w:t>
       </w:r>
-      <w:bookmarkEnd w:id="420"/>
+      <w:bookmarkEnd w:id="424"/>
       <w:r>
         <w:t xml:space="preserve"> </w:t>
       </w:r>
@@ -13519,7 +13539,7 @@
         </w:rPr>
         <w:t>=</w:t>
       </w:r>
-      <w:commentRangeStart w:id="421"/>
+      <w:commentRangeStart w:id="425"/>
       <w:r>
         <w:rPr>
           <w:rFonts w:ascii="Arial" w:hAnsi="Arial" w:cs="Arial"/>
@@ -13553,14 +13573,14 @@
         </w:rPr>
         <w:t>"</w:t>
       </w:r>
-      <w:commentRangeEnd w:id="421"/>
+      <w:commentRangeEnd w:id="425"/>
       <w:r>
         <w:rPr>
           <w:rStyle w:val="CommentReference"/>
           <w:color w:val="000000"/>
           <w:lang w:eastAsia="ja-JP"/>
         </w:rPr>
-        <w:commentReference w:id="421"/>
+        <w:commentReference w:id="425"/>
       </w:r>
       <w:r>
         <w:rPr>
@@ -13962,7 +13982,7 @@
       <w:r>
         <w:t xml:space="preserve">FIX tag=value requires the inclusion of a length field so that a decoder can determine how many bytes to read for an encoded data field. XML, because of its more robust encoding, does not require this length field. A strong argument can be made for the exclusion of the length field from the </w:t>
       </w:r>
-      <w:ins w:id="422" w:author="Jim Northey" w:date="2015-08-07T15:50:00Z">
+      <w:ins w:id="426" w:author="Jim Northey" w:date="2015-08-07T15:50:00Z">
         <w:r>
           <w:t xml:space="preserve">FIXML </w:t>
         </w:r>
@@ -14411,7 +14431,7 @@
     </w:p>
     <w:p/>
     <w:p>
-      <w:commentRangeStart w:id="423"/>
+      <w:commentRangeStart w:id="427"/>
       <w:r>
         <w:rPr>
           <w:rFonts w:ascii="Arial" w:hAnsi="Arial" w:cs="Arial"/>
@@ -14456,14 +14476,14 @@
         </w:rPr>
         <w:t>"</w:t>
       </w:r>
-      <w:commentRangeEnd w:id="423"/>
+      <w:commentRangeEnd w:id="427"/>
       <w:r>
         <w:rPr>
           <w:rStyle w:val="CommentReference"/>
           <w:color w:val="000000"/>
           <w:lang w:eastAsia="ja-JP"/>
         </w:rPr>
-        <w:commentReference w:id="423"/>
+        <w:commentReference w:id="427"/>
       </w:r>
     </w:p>
     <w:p/>
@@ -14475,11 +14495,11 @@
           <w:numId w:val="12"/>
         </w:numPr>
       </w:pPr>
-      <w:bookmarkStart w:id="424" w:name="_Toc428518094"/>
+      <w:bookmarkStart w:id="428" w:name="_Toc428518094"/>
       <w:r>
         <w:t>Fields of type Length defined as simpleType</w:t>
       </w:r>
-      <w:bookmarkEnd w:id="424"/>
+      <w:bookmarkEnd w:id="428"/>
       <w:r>
         <w:t xml:space="preserve"> </w:t>
       </w:r>
@@ -15490,17 +15510,17 @@
       <w:pPr>
         <w:pStyle w:val="Heading3"/>
       </w:pPr>
-      <w:bookmarkStart w:id="425" w:name="_Toc428518095"/>
+      <w:bookmarkStart w:id="429" w:name="_Toc428518095"/>
       <w:r>
         <w:t>Field references (for Length fields) are not included as attributes</w:t>
       </w:r>
-      <w:bookmarkEnd w:id="425"/>
+      <w:bookmarkEnd w:id="429"/>
     </w:p>
     <w:p>
       <w:r>
         <w:t>Neither the Length nor the data field reference should be included in the attribute group along with other field references for a component or message</w:t>
       </w:r>
-      <w:ins w:id="426" w:author="Rich Shriver" w:date="2015-08-28T05:40:00Z">
+      <w:ins w:id="430" w:author="Rich Shriver" w:date="2015-08-28T05:40:00Z">
         <w:r>
           <w:t xml:space="preserve"> (as they exist in FIXML 1.1)</w:t>
         </w:r>
@@ -15514,45 +15534,45 @@
       <w:pPr>
         <w:pStyle w:val="Heading2"/>
         <w:rPr>
-          <w:ins w:id="427" w:author="Rich Shriver" w:date="2015-08-28T05:41:00Z"/>
-        </w:rPr>
-        <w:pPrChange w:id="428" w:author="Rich Shriver" w:date="2015-08-28T12:52:00Z">
+          <w:ins w:id="431" w:author="Rich Shriver" w:date="2015-08-28T05:41:00Z"/>
+        </w:rPr>
+        <w:pPrChange w:id="432" w:author="Rich Shriver" w:date="2015-08-28T12:52:00Z">
           <w:pPr/>
         </w:pPrChange>
       </w:pPr>
-      <w:bookmarkStart w:id="429" w:name="_Toc428518096"/>
-      <w:ins w:id="430" w:author="Rich Shriver" w:date="2015-08-28T05:39:00Z">
+      <w:bookmarkStart w:id="433" w:name="_Toc428518096"/>
+      <w:ins w:id="434" w:author="Rich Shriver" w:date="2015-08-28T05:39:00Z">
         <w:r>
           <w:t>F</w:t>
         </w:r>
       </w:ins>
-      <w:ins w:id="431" w:author="Rich Shriver" w:date="2015-08-28T12:52:00Z">
+      <w:ins w:id="435" w:author="Rich Shriver" w:date="2015-08-28T12:52:00Z">
         <w:r>
           <w:t xml:space="preserve">IXML patterns for </w:t>
         </w:r>
       </w:ins>
-      <w:ins w:id="432" w:author="Rich Shriver" w:date="2015-08-28T12:53:00Z">
+      <w:ins w:id="436" w:author="Rich Shriver" w:date="2015-08-28T12:53:00Z">
         <w:r>
           <w:t>f</w:t>
         </w:r>
       </w:ins>
-      <w:ins w:id="433" w:author="Rich Shriver" w:date="2015-08-28T05:39:00Z">
+      <w:ins w:id="437" w:author="Rich Shriver" w:date="2015-08-28T05:39:00Z">
         <w:r>
           <w:t>ields of type NumInGroup</w:t>
         </w:r>
       </w:ins>
-      <w:bookmarkEnd w:id="429"/>
-    </w:p>
-    <w:p>
-      <w:pPr>
-        <w:rPr>
-          <w:ins w:id="434" w:author="Rich Shriver" w:date="2015-08-28T13:04:00Z"/>
-        </w:rPr>
-        <w:pPrChange w:id="435" w:author="Rich Shriver" w:date="2015-08-28T05:41:00Z">
+      <w:bookmarkEnd w:id="433"/>
+    </w:p>
+    <w:p>
+      <w:pPr>
+        <w:rPr>
+          <w:ins w:id="438" w:author="Rich Shriver" w:date="2015-08-28T13:04:00Z"/>
+        </w:rPr>
+        <w:pPrChange w:id="439" w:author="Rich Shriver" w:date="2015-08-28T05:41:00Z">
           <w:pPr/>
         </w:pPrChange>
       </w:pPr>
-      <w:ins w:id="436" w:author="Rich Shriver" w:date="2015-08-28T13:52:00Z">
+      <w:ins w:id="440" w:author="Rich Shriver" w:date="2015-08-28T13:52:00Z">
         <w:r>
           <w:t>To increase the coverage and functionality of FIXML, fiel</w:t>
         </w:r>
@@ -15563,7 +15583,7 @@
           <w:t xml:space="preserve">recommended to support a mapping into FIXML.  </w:t>
         </w:r>
       </w:ins>
-      <w:ins w:id="437" w:author="Rich Shriver" w:date="2015-08-28T13:54:00Z">
+      <w:ins w:id="441" w:author="Rich Shriver" w:date="2015-08-28T13:54:00Z">
         <w:r>
           <w:t>This proposal recommends the following FIXML implementations to support mapping of NumInGroup fields:</w:t>
         </w:r>
@@ -15577,20 +15597,20 @@
           <w:numId w:val="20"/>
         </w:numPr>
         <w:rPr>
-          <w:ins w:id="438" w:author="Rich Shriver" w:date="2015-08-28T13:10:00Z"/>
-        </w:rPr>
-      </w:pPr>
-      <w:ins w:id="439" w:author="Rich Shriver" w:date="2015-08-28T13:10:00Z">
+          <w:ins w:id="442" w:author="Rich Shriver" w:date="2015-08-28T13:10:00Z"/>
+        </w:rPr>
+      </w:pPr>
+      <w:ins w:id="443" w:author="Rich Shriver" w:date="2015-08-28T13:10:00Z">
         <w:r>
           <w:t>Change the NumInGroup datatype to map to the XML datatype xs:nonNegativeInteger (</w:t>
         </w:r>
       </w:ins>
-      <w:ins w:id="440" w:author="Rich Shriver" w:date="2015-08-28T13:54:00Z">
+      <w:ins w:id="444" w:author="Rich Shriver" w:date="2015-08-28T13:54:00Z">
         <w:r>
           <w:t>see 8.1.2</w:t>
         </w:r>
       </w:ins>
-      <w:ins w:id="441" w:author="Rich Shriver" w:date="2015-08-28T13:10:00Z">
+      <w:ins w:id="445" w:author="Rich Shriver" w:date="2015-08-28T13:10:00Z">
         <w:r>
           <w:t xml:space="preserve">). </w:t>
         </w:r>
@@ -15604,43 +15624,43 @@
           <w:numId w:val="20"/>
         </w:numPr>
         <w:rPr>
-          <w:ins w:id="442" w:author="Rich Shriver" w:date="2015-08-28T14:18:00Z"/>
-        </w:rPr>
-        <w:pPrChange w:id="443" w:author="Rich Shriver" w:date="2015-08-28T13:04:00Z">
+          <w:ins w:id="446" w:author="Rich Shriver" w:date="2015-08-28T14:18:00Z"/>
+        </w:rPr>
+        <w:pPrChange w:id="447" w:author="Rich Shriver" w:date="2015-08-28T13:04:00Z">
           <w:pPr/>
         </w:pPrChange>
       </w:pPr>
-      <w:ins w:id="444" w:author="Rich Shriver" w:date="2015-08-28T13:05:00Z">
+      <w:ins w:id="448" w:author="Rich Shriver" w:date="2015-08-28T13:05:00Z">
         <w:r>
           <w:t>A</w:t>
         </w:r>
       </w:ins>
-      <w:ins w:id="445" w:author="Rich Shriver" w:date="2015-08-28T14:23:00Z">
+      <w:ins w:id="449" w:author="Rich Shriver" w:date="2015-08-28T14:23:00Z">
         <w:r>
           <w:t>dd a</w:t>
-        </w:r>
-      </w:ins>
-      <w:ins w:id="446" w:author="Rich Shriver" w:date="2015-08-28T13:05:00Z">
-        <w:r>
-          <w:t xml:space="preserve">n attribute with the abbreviated name of the field (e.g. "NoDts") </w:t>
-        </w:r>
-      </w:ins>
-      <w:ins w:id="447" w:author="Rich Shriver" w:date="2015-08-28T14:21:00Z">
-        <w:r>
-          <w:t>to</w:t>
-        </w:r>
-      </w:ins>
-      <w:ins w:id="448" w:author="Rich Shriver" w:date="2015-08-28T13:05:00Z">
-        <w:r>
-          <w:t xml:space="preserve"> the parent component attribute group with type of the simpleType </w:t>
-        </w:r>
-      </w:ins>
-      <w:ins w:id="449" w:author="Rich Shriver" w:date="2015-08-28T14:20:00Z">
-        <w:r>
-          <w:t>listed below</w:t>
         </w:r>
       </w:ins>
       <w:ins w:id="450" w:author="Rich Shriver" w:date="2015-08-28T13:05:00Z">
+        <w:r>
+          <w:t xml:space="preserve">n attribute with the abbreviated name of the field (e.g. "NoDts") </w:t>
+        </w:r>
+      </w:ins>
+      <w:ins w:id="451" w:author="Rich Shriver" w:date="2015-08-28T14:21:00Z">
+        <w:r>
+          <w:t>to</w:t>
+        </w:r>
+      </w:ins>
+      <w:ins w:id="452" w:author="Rich Shriver" w:date="2015-08-28T13:05:00Z">
+        <w:r>
+          <w:t xml:space="preserve"> the parent component attribute group with type of the simpleType </w:t>
+        </w:r>
+      </w:ins>
+      <w:ins w:id="453" w:author="Rich Shriver" w:date="2015-08-28T14:20:00Z">
+        <w:r>
+          <w:t>listed below</w:t>
+        </w:r>
+      </w:ins>
+      <w:ins w:id="454" w:author="Rich Shriver" w:date="2015-08-28T13:05:00Z">
         <w:r>
           <w:t>.</w:t>
         </w:r>
@@ -15654,43 +15674,43 @@
           <w:numId w:val="20"/>
         </w:numPr>
         <w:rPr>
-          <w:ins w:id="451" w:author="Rich Shriver" w:date="2015-08-28T14:21:00Z"/>
-        </w:rPr>
-        <w:pPrChange w:id="452" w:author="Rich Shriver" w:date="2015-08-28T14:19:00Z">
+          <w:ins w:id="455" w:author="Rich Shriver" w:date="2015-08-28T14:21:00Z"/>
+        </w:rPr>
+        <w:pPrChange w:id="456" w:author="Rich Shriver" w:date="2015-08-28T14:19:00Z">
           <w:pPr/>
         </w:pPrChange>
       </w:pPr>
-      <w:ins w:id="453" w:author="Rich Shriver" w:date="2015-08-28T14:18:00Z">
+      <w:ins w:id="457" w:author="Rich Shriver" w:date="2015-08-28T14:18:00Z">
         <w:r>
           <w:t>A</w:t>
         </w:r>
       </w:ins>
-      <w:ins w:id="454" w:author="Rich Shriver" w:date="2015-08-28T14:23:00Z">
+      <w:ins w:id="458" w:author="Rich Shriver" w:date="2015-08-28T14:23:00Z">
         <w:r>
           <w:t>dd a</w:t>
         </w:r>
       </w:ins>
-      <w:ins w:id="455" w:author="Rich Shriver" w:date="2015-08-28T14:18:00Z">
+      <w:ins w:id="459" w:author="Rich Shriver" w:date="2015-08-28T14:18:00Z">
         <w:r>
           <w:t xml:space="preserve"> simpleType with the name of the field </w:t>
         </w:r>
       </w:ins>
-      <w:ins w:id="456" w:author="Rich Shriver" w:date="2015-08-28T14:20:00Z">
+      <w:ins w:id="460" w:author="Rich Shriver" w:date="2015-08-28T14:20:00Z">
         <w:r>
           <w:t>and</w:t>
         </w:r>
       </w:ins>
-      <w:ins w:id="457" w:author="Rich Shriver" w:date="2015-08-28T14:18:00Z">
+      <w:ins w:id="461" w:author="Rich Shriver" w:date="2015-08-28T14:18:00Z">
         <w:r>
           <w:t xml:space="preserve"> suffix "_t" (e.g. "NoDates_t")</w:t>
         </w:r>
       </w:ins>
-      <w:ins w:id="458" w:author="Rich Shriver" w:date="2015-08-28T14:26:00Z">
+      <w:ins w:id="462" w:author="Rich Shriver" w:date="2015-08-28T14:26:00Z">
         <w:r>
           <w:t xml:space="preserve"> and the restriction of the NumInGroup datatype</w:t>
         </w:r>
       </w:ins>
-      <w:ins w:id="459" w:author="Rich Shriver" w:date="2015-08-28T14:20:00Z">
+      <w:ins w:id="463" w:author="Rich Shriver" w:date="2015-08-28T14:20:00Z">
         <w:r>
           <w:t>.</w:t>
         </w:r>
@@ -15699,14 +15719,14 @@
     <w:p>
       <w:pPr>
         <w:rPr>
-          <w:ins w:id="460" w:author="Rich Shriver" w:date="2015-08-28T05:39:00Z"/>
-          <w:rPrChange w:id="461" w:author="Rich Shriver" w:date="2015-08-28T05:41:00Z">
+          <w:ins w:id="464" w:author="Rich Shriver" w:date="2015-08-28T05:39:00Z"/>
+          <w:rPrChange w:id="465" w:author="Rich Shriver" w:date="2015-08-28T05:41:00Z">
             <w:rPr>
-              <w:ins w:id="462" w:author="Rich Shriver" w:date="2015-08-28T05:39:00Z"/>
+              <w:ins w:id="466" w:author="Rich Shriver" w:date="2015-08-28T05:39:00Z"/>
             </w:rPr>
           </w:rPrChange>
         </w:rPr>
-        <w:pPrChange w:id="463" w:author="Rich Shriver" w:date="2015-08-28T14:21:00Z">
+        <w:pPrChange w:id="467" w:author="Rich Shriver" w:date="2015-08-28T14:21:00Z">
           <w:pPr/>
         </w:pPrChange>
       </w:pPr>
@@ -15715,13 +15735,13 @@
       <w:pPr>
         <w:pStyle w:val="Heading3"/>
         <w:rPr>
-          <w:ins w:id="464" w:author="Rich Shriver" w:date="2015-08-28T13:12:00Z"/>
-        </w:rPr>
-        <w:pPrChange w:id="465" w:author="Rich Shriver" w:date="2015-08-28T13:13:00Z">
+          <w:ins w:id="468" w:author="Rich Shriver" w:date="2015-08-28T13:12:00Z"/>
+        </w:rPr>
+        <w:pPrChange w:id="469" w:author="Rich Shriver" w:date="2015-08-28T13:13:00Z">
           <w:pPr/>
         </w:pPrChange>
       </w:pPr>
-      <w:ins w:id="466" w:author="Rich Shriver" w:date="2015-08-28T13:12:00Z">
+      <w:ins w:id="470" w:author="Rich Shriver" w:date="2015-08-28T13:12:00Z">
         <w:r>
           <w:t>Field references (for NumInGroup fields) as attributes</w:t>
         </w:r>
@@ -15730,53 +15750,53 @@
     <w:p>
       <w:pPr>
         <w:rPr>
-          <w:ins w:id="467" w:author="Rich Shriver" w:date="2015-08-28T14:12:00Z"/>
-        </w:rPr>
-        <w:pPrChange w:id="468" w:author="Rich Shriver" w:date="2015-08-28T13:06:00Z">
+          <w:ins w:id="471" w:author="Rich Shriver" w:date="2015-08-28T14:12:00Z"/>
+        </w:rPr>
+        <w:pPrChange w:id="472" w:author="Rich Shriver" w:date="2015-08-28T13:06:00Z">
           <w:pPr/>
         </w:pPrChange>
       </w:pPr>
-      <w:ins w:id="469" w:author="Rich Shriver" w:date="2015-08-28T14:26:00Z">
+      <w:ins w:id="473" w:author="Rich Shriver" w:date="2015-08-28T14:26:00Z">
         <w:r>
           <w:t xml:space="preserve">Field references in the FIX repository should result in an attribute added to the parent component of the repeating group.  </w:t>
-        </w:r>
-      </w:ins>
-      <w:ins w:id="470" w:author="Rich Shriver" w:date="2015-08-28T14:04:00Z">
-        <w:r>
-          <w:t xml:space="preserve">The </w:t>
-        </w:r>
-      </w:ins>
-      <w:ins w:id="471" w:author="Rich Shriver" w:date="2015-08-28T14:05:00Z">
-        <w:r>
-          <w:t xml:space="preserve">NumInGroup </w:t>
-        </w:r>
-      </w:ins>
-      <w:ins w:id="472" w:author="Rich Shriver" w:date="2015-08-28T14:04:00Z">
-        <w:r>
-          <w:t xml:space="preserve">attribute </w:t>
-        </w:r>
-      </w:ins>
-      <w:ins w:id="473" w:author="Rich Shriver" w:date="2015-08-28T14:05:00Z">
-        <w:r>
-          <w:t>is to</w:t>
         </w:r>
       </w:ins>
       <w:ins w:id="474" w:author="Rich Shriver" w:date="2015-08-28T14:04:00Z">
         <w:r>
+          <w:t xml:space="preserve">The </w:t>
+        </w:r>
+      </w:ins>
+      <w:ins w:id="475" w:author="Rich Shriver" w:date="2015-08-28T14:05:00Z">
+        <w:r>
+          <w:t xml:space="preserve">NumInGroup </w:t>
+        </w:r>
+      </w:ins>
+      <w:ins w:id="476" w:author="Rich Shriver" w:date="2015-08-28T14:04:00Z">
+        <w:r>
+          <w:t xml:space="preserve">attribute </w:t>
+        </w:r>
+      </w:ins>
+      <w:ins w:id="477" w:author="Rich Shriver" w:date="2015-08-28T14:05:00Z">
+        <w:r>
+          <w:t>is to</w:t>
+        </w:r>
+      </w:ins>
+      <w:ins w:id="478" w:author="Rich Shriver" w:date="2015-08-28T14:04:00Z">
+        <w:r>
           <w:t xml:space="preserve"> be added to the parent component attribute group</w:t>
         </w:r>
       </w:ins>
-      <w:ins w:id="475" w:author="Rich Shriver" w:date="2015-08-28T14:28:00Z">
+      <w:ins w:id="479" w:author="Rich Shriver" w:date="2015-08-28T14:28:00Z">
         <w:r>
           <w:t xml:space="preserve"> to provide reference for the number of </w:t>
         </w:r>
       </w:ins>
-      <w:ins w:id="476" w:author="Rich Shriver" w:date="2015-08-28T14:29:00Z">
+      <w:ins w:id="480" w:author="Rich Shriver" w:date="2015-08-28T14:29:00Z">
         <w:r>
           <w:t>entries in the repeating group (outside of the group)</w:t>
         </w:r>
       </w:ins>
-      <w:ins w:id="477" w:author="Rich Shriver" w:date="2015-08-28T14:04:00Z">
+      <w:ins w:id="481" w:author="Rich Shriver" w:date="2015-08-28T14:04:00Z">
         <w:r>
           <w:t>.</w:t>
         </w:r>
@@ -15785,40 +15805,40 @@
     <w:p>
       <w:pPr>
         <w:rPr>
-          <w:ins w:id="478" w:author="Rich Shriver" w:date="2015-08-28T13:55:00Z"/>
-        </w:rPr>
-        <w:pPrChange w:id="479" w:author="Rich Shriver" w:date="2015-08-28T13:06:00Z">
-          <w:pPr/>
-        </w:pPrChange>
-      </w:pPr>
-    </w:p>
-    <w:p>
-      <w:pPr>
-        <w:pStyle w:val="BodyText"/>
-        <w:rPr>
-          <w:ins w:id="480" w:author="Rich Shriver" w:date="2015-08-28T14:11:00Z"/>
-          <w:rStyle w:val="Strong"/>
-        </w:rPr>
-      </w:pPr>
-      <w:ins w:id="481" w:author="Rich Shriver" w:date="2015-08-28T14:11:00Z">
-        <w:r>
-          <w:rPr>
-            <w:rStyle w:val="Strong"/>
-          </w:rPr>
-          <w:t>Example:</w:t>
-        </w:r>
-      </w:ins>
-    </w:p>
-    <w:p>
-      <w:pPr>
-        <w:rPr>
-          <w:ins w:id="482" w:author="Rich Shriver" w:date="2015-08-28T14:06:00Z"/>
+          <w:ins w:id="482" w:author="Rich Shriver" w:date="2015-08-28T13:55:00Z"/>
         </w:rPr>
         <w:pPrChange w:id="483" w:author="Rich Shriver" w:date="2015-08-28T13:06:00Z">
           <w:pPr/>
         </w:pPrChange>
       </w:pPr>
-      <w:ins w:id="484" w:author="Rich Shriver" w:date="2015-08-28T14:06:00Z">
+    </w:p>
+    <w:p>
+      <w:pPr>
+        <w:pStyle w:val="BodyText"/>
+        <w:rPr>
+          <w:ins w:id="484" w:author="Rich Shriver" w:date="2015-08-28T14:11:00Z"/>
+          <w:rStyle w:val="Strong"/>
+        </w:rPr>
+      </w:pPr>
+      <w:ins w:id="485" w:author="Rich Shriver" w:date="2015-08-28T14:11:00Z">
+        <w:r>
+          <w:rPr>
+            <w:rStyle w:val="Strong"/>
+          </w:rPr>
+          <w:t>Example:</w:t>
+        </w:r>
+      </w:ins>
+    </w:p>
+    <w:p>
+      <w:pPr>
+        <w:rPr>
+          <w:ins w:id="486" w:author="Rich Shriver" w:date="2015-08-28T14:06:00Z"/>
+        </w:rPr>
+        <w:pPrChange w:id="487" w:author="Rich Shriver" w:date="2015-08-28T13:06:00Z">
+          <w:pPr/>
+        </w:pPrChange>
+      </w:pPr>
+      <w:ins w:id="488" w:author="Rich Shriver" w:date="2015-08-28T14:06:00Z">
         <w:r>
           <w:rPr>
             <w:rFonts w:ascii="Arial" w:hAnsi="Arial" w:cs="Arial"/>
@@ -15978,9 +15998,9 @@
     <w:p>
       <w:pPr>
         <w:rPr>
-          <w:ins w:id="485" w:author="Rich Shriver" w:date="2015-08-28T13:11:00Z"/>
-        </w:rPr>
-        <w:pPrChange w:id="486" w:author="Rich Shriver" w:date="2015-08-28T13:06:00Z">
+          <w:ins w:id="489" w:author="Rich Shriver" w:date="2015-08-28T13:11:00Z"/>
+        </w:rPr>
+        <w:pPrChange w:id="490" w:author="Rich Shriver" w:date="2015-08-28T13:06:00Z">
           <w:pPr/>
         </w:pPrChange>
       </w:pPr>
@@ -15989,13 +16009,13 @@
       <w:pPr>
         <w:pStyle w:val="Heading3"/>
         <w:rPr>
-          <w:ins w:id="487" w:author="Rich Shriver" w:date="2015-08-28T14:18:00Z"/>
-        </w:rPr>
-        <w:pPrChange w:id="488" w:author="Rich Shriver" w:date="2015-08-28T13:14:00Z">
+          <w:ins w:id="491" w:author="Rich Shriver" w:date="2015-08-28T14:18:00Z"/>
+        </w:rPr>
+        <w:pPrChange w:id="492" w:author="Rich Shriver" w:date="2015-08-28T13:14:00Z">
           <w:pPr/>
         </w:pPrChange>
       </w:pPr>
-      <w:ins w:id="489" w:author="Rich Shriver" w:date="2015-08-28T13:13:00Z">
+      <w:ins w:id="493" w:author="Rich Shriver" w:date="2015-08-28T13:13:00Z">
         <w:r>
           <w:t>Fields of type NumInGroup defined as simpleType</w:t>
         </w:r>
@@ -16004,18 +16024,18 @@
     <w:p>
       <w:pPr>
         <w:rPr>
-          <w:ins w:id="490" w:author="Rich Shriver" w:date="2015-08-28T13:13:00Z"/>
-          <w:rPrChange w:id="491" w:author="Rich Shriver" w:date="2015-08-28T14:18:00Z">
+          <w:ins w:id="494" w:author="Rich Shriver" w:date="2015-08-28T13:13:00Z"/>
+          <w:rPrChange w:id="495" w:author="Rich Shriver" w:date="2015-08-28T14:18:00Z">
             <w:rPr>
-              <w:ins w:id="492" w:author="Rich Shriver" w:date="2015-08-28T13:13:00Z"/>
+              <w:ins w:id="496" w:author="Rich Shriver" w:date="2015-08-28T13:13:00Z"/>
             </w:rPr>
           </w:rPrChange>
         </w:rPr>
-        <w:pPrChange w:id="493" w:author="Rich Shriver" w:date="2015-08-28T14:18:00Z">
+        <w:pPrChange w:id="497" w:author="Rich Shriver" w:date="2015-08-28T14:18:00Z">
           <w:pPr/>
         </w:pPrChange>
       </w:pPr>
-      <w:ins w:id="494" w:author="Rich Shriver" w:date="2015-08-28T14:18:00Z">
+      <w:ins w:id="498" w:author="Rich Shriver" w:date="2015-08-28T14:18:00Z">
         <w:r>
           <w:t>FIX Repository fields coded with a type "NumInGroup" are included in FIXML as simpleType declarations.</w:t>
         </w:r>
@@ -16029,20 +16049,20 @@
           <w:numId w:val="19"/>
         </w:numPr>
         <w:rPr>
-          <w:ins w:id="495" w:author="Rich Shriver" w:date="2015-08-28T14:13:00Z"/>
-        </w:rPr>
-      </w:pPr>
-      <w:ins w:id="496" w:author="Rich Shriver" w:date="2015-08-28T14:13:00Z">
+          <w:ins w:id="499" w:author="Rich Shriver" w:date="2015-08-28T14:13:00Z"/>
+        </w:rPr>
+      </w:pPr>
+      <w:ins w:id="500" w:author="Rich Shriver" w:date="2015-08-28T14:13:00Z">
         <w:r>
           <w:t>The name attribute is set to the field name appended with the token "_t" to identify the field type ("</w:t>
         </w:r>
       </w:ins>
-      <w:ins w:id="497" w:author="Rich Shriver" w:date="2015-08-28T14:14:00Z">
+      <w:ins w:id="501" w:author="Rich Shriver" w:date="2015-08-28T14:14:00Z">
         <w:r>
           <w:t>NoDates</w:t>
         </w:r>
       </w:ins>
-      <w:ins w:id="498" w:author="Rich Shriver" w:date="2015-08-28T14:13:00Z">
+      <w:ins w:id="502" w:author="Rich Shriver" w:date="2015-08-28T14:13:00Z">
         <w:r>
           <w:t>_t" in the examples).</w:t>
         </w:r>
@@ -16056,10 +16076,10 @@
           <w:numId w:val="19"/>
         </w:numPr>
         <w:rPr>
-          <w:ins w:id="499" w:author="Rich Shriver" w:date="2015-08-28T14:13:00Z"/>
-        </w:rPr>
-      </w:pPr>
-      <w:ins w:id="500" w:author="Rich Shriver" w:date="2015-08-28T14:13:00Z">
+          <w:ins w:id="503" w:author="Rich Shriver" w:date="2015-08-28T14:13:00Z"/>
+        </w:rPr>
+      </w:pPr>
+      <w:ins w:id="504" w:author="Rich Shriver" w:date="2015-08-28T14:13:00Z">
         <w:r>
           <w:t xml:space="preserve">The annotation of the simpleType is the same as is included for FIX Repository fields. </w:t>
         </w:r>
@@ -16073,28 +16093,28 @@
           <w:numId w:val="21"/>
         </w:numPr>
         <w:rPr>
-          <w:ins w:id="501" w:author="Rich Shriver" w:date="2015-08-28T14:12:00Z"/>
-        </w:rPr>
-        <w:pPrChange w:id="502" w:author="Rich Shriver" w:date="2015-08-28T14:12:00Z">
+          <w:ins w:id="505" w:author="Rich Shriver" w:date="2015-08-28T14:12:00Z"/>
+        </w:rPr>
+        <w:pPrChange w:id="506" w:author="Rich Shriver" w:date="2015-08-28T14:12:00Z">
           <w:pPr/>
         </w:pPrChange>
       </w:pPr>
-      <w:ins w:id="503" w:author="Rich Shriver" w:date="2015-08-28T14:12:00Z">
+      <w:ins w:id="507" w:author="Rich Shriver" w:date="2015-08-28T14:12:00Z">
         <w:r>
           <w:t xml:space="preserve">The simpleType is restricted by </w:t>
         </w:r>
       </w:ins>
-      <w:ins w:id="504" w:author="Rich Shriver" w:date="2015-08-28T14:13:00Z">
+      <w:ins w:id="508" w:author="Rich Shriver" w:date="2015-08-28T14:13:00Z">
         <w:r>
           <w:t xml:space="preserve">the </w:t>
         </w:r>
       </w:ins>
-      <w:ins w:id="505" w:author="Rich Shriver" w:date="2015-08-28T14:12:00Z">
+      <w:ins w:id="509" w:author="Rich Shriver" w:date="2015-08-28T14:12:00Z">
         <w:r>
           <w:t>NumInGroup</w:t>
         </w:r>
       </w:ins>
-      <w:ins w:id="506" w:author="Rich Shriver" w:date="2015-08-28T14:13:00Z">
+      <w:ins w:id="510" w:author="Rich Shriver" w:date="2015-08-28T14:13:00Z">
         <w:r>
           <w:t xml:space="preserve"> datatype</w:t>
         </w:r>
@@ -16103,9 +16123,9 @@
     <w:p>
       <w:pPr>
         <w:rPr>
-          <w:ins w:id="507" w:author="Rich Shriver" w:date="2015-08-28T13:11:00Z"/>
-        </w:rPr>
-        <w:pPrChange w:id="508" w:author="Rich Shriver" w:date="2015-08-28T13:06:00Z">
+          <w:ins w:id="511" w:author="Rich Shriver" w:date="2015-08-28T13:11:00Z"/>
+        </w:rPr>
+        <w:pPrChange w:id="512" w:author="Rich Shriver" w:date="2015-08-28T13:06:00Z">
           <w:pPr/>
         </w:pPrChange>
       </w:pPr>
@@ -16114,11 +16134,11 @@
       <w:pPr>
         <w:pStyle w:val="BodyText"/>
         <w:rPr>
-          <w:ins w:id="509" w:author="Rich Shriver" w:date="2015-08-28T14:11:00Z"/>
+          <w:ins w:id="513" w:author="Rich Shriver" w:date="2015-08-28T14:11:00Z"/>
           <w:rStyle w:val="Strong"/>
         </w:rPr>
       </w:pPr>
-      <w:ins w:id="510" w:author="Rich Shriver" w:date="2015-08-28T14:11:00Z">
+      <w:ins w:id="514" w:author="Rich Shriver" w:date="2015-08-28T14:11:00Z">
         <w:r>
           <w:rPr>
             <w:rStyle w:val="Strong"/>
@@ -16133,16 +16153,16 @@
         <w:autoSpaceDN w:val="0"/>
         <w:adjustRightInd w:val="0"/>
         <w:rPr>
-          <w:ins w:id="511" w:author="Rich Shriver" w:date="2015-08-28T14:08:00Z"/>
-          <w:rFonts w:ascii="Arial" w:hAnsi="Arial" w:cs="Arial"/>
-          <w:color w:val="000000"/>
-          <w:sz w:val="20"/>
-          <w:szCs w:val="20"/>
-          <w:highlight w:val="white"/>
-          <w:lang w:eastAsia="en-GB"/>
-        </w:rPr>
-      </w:pPr>
-      <w:ins w:id="512" w:author="Rich Shriver" w:date="2015-08-28T14:08:00Z">
+          <w:ins w:id="515" w:author="Rich Shriver" w:date="2015-08-28T14:08:00Z"/>
+          <w:rFonts w:ascii="Arial" w:hAnsi="Arial" w:cs="Arial"/>
+          <w:color w:val="000000"/>
+          <w:sz w:val="20"/>
+          <w:szCs w:val="20"/>
+          <w:highlight w:val="white"/>
+          <w:lang w:eastAsia="en-GB"/>
+        </w:rPr>
+      </w:pPr>
+      <w:ins w:id="516" w:author="Rich Shriver" w:date="2015-08-28T14:08:00Z">
         <w:r>
           <w:rPr>
             <w:rFonts w:ascii="Arial" w:hAnsi="Arial" w:cs="Arial"/>
@@ -16228,16 +16248,16 @@
         <w:autoSpaceDN w:val="0"/>
         <w:adjustRightInd w:val="0"/>
         <w:rPr>
-          <w:ins w:id="513" w:author="Rich Shriver" w:date="2015-08-28T14:08:00Z"/>
-          <w:rFonts w:ascii="Arial" w:hAnsi="Arial" w:cs="Arial"/>
-          <w:color w:val="000000"/>
-          <w:sz w:val="20"/>
-          <w:szCs w:val="20"/>
-          <w:highlight w:val="white"/>
-          <w:lang w:eastAsia="en-GB"/>
-        </w:rPr>
-      </w:pPr>
-      <w:ins w:id="514" w:author="Rich Shriver" w:date="2015-08-28T14:08:00Z">
+          <w:ins w:id="517" w:author="Rich Shriver" w:date="2015-08-28T14:08:00Z"/>
+          <w:rFonts w:ascii="Arial" w:hAnsi="Arial" w:cs="Arial"/>
+          <w:color w:val="000000"/>
+          <w:sz w:val="20"/>
+          <w:szCs w:val="20"/>
+          <w:highlight w:val="white"/>
+          <w:lang w:eastAsia="en-GB"/>
+        </w:rPr>
+      </w:pPr>
+      <w:ins w:id="518" w:author="Rich Shriver" w:date="2015-08-28T14:08:00Z">
         <w:r>
           <w:rPr>
             <w:rFonts w:ascii="Arial" w:hAnsi="Arial" w:cs="Arial"/>
@@ -16290,16 +16310,16 @@
         <w:autoSpaceDN w:val="0"/>
         <w:adjustRightInd w:val="0"/>
         <w:rPr>
-          <w:ins w:id="515" w:author="Rich Shriver" w:date="2015-08-28T14:08:00Z"/>
-          <w:rFonts w:ascii="Arial" w:hAnsi="Arial" w:cs="Arial"/>
-          <w:color w:val="000000"/>
-          <w:sz w:val="20"/>
-          <w:szCs w:val="20"/>
-          <w:highlight w:val="white"/>
-          <w:lang w:eastAsia="en-GB"/>
-        </w:rPr>
-      </w:pPr>
-      <w:ins w:id="516" w:author="Rich Shriver" w:date="2015-08-28T14:08:00Z">
+          <w:ins w:id="519" w:author="Rich Shriver" w:date="2015-08-28T14:08:00Z"/>
+          <w:rFonts w:ascii="Arial" w:hAnsi="Arial" w:cs="Arial"/>
+          <w:color w:val="000000"/>
+          <w:sz w:val="20"/>
+          <w:szCs w:val="20"/>
+          <w:highlight w:val="white"/>
+          <w:lang w:eastAsia="en-GB"/>
+        </w:rPr>
+      </w:pPr>
+      <w:ins w:id="520" w:author="Rich Shriver" w:date="2015-08-28T14:08:00Z">
         <w:r>
           <w:rPr>
             <w:rFonts w:ascii="Arial" w:hAnsi="Arial" w:cs="Arial"/>
@@ -16356,7 +16376,7 @@
           <w:t>&gt;</w:t>
         </w:r>
       </w:ins>
-      <w:ins w:id="517" w:author="Rich Shriver" w:date="2015-08-28T14:10:00Z">
+      <w:ins w:id="521" w:author="Rich Shriver" w:date="2015-08-28T14:10:00Z">
         <w:r>
           <w:rPr>
             <w:rFonts w:ascii="Arial" w:hAnsi="Arial" w:cs="Arial"/>
@@ -16368,7 +16388,7 @@
           <w:t>Number of Date fields provided in date range</w:t>
         </w:r>
       </w:ins>
-      <w:ins w:id="518" w:author="Rich Shriver" w:date="2015-08-28T14:08:00Z">
+      <w:ins w:id="522" w:author="Rich Shriver" w:date="2015-08-28T14:08:00Z">
         <w:r>
           <w:rPr>
             <w:rFonts w:ascii="Arial" w:hAnsi="Arial" w:cs="Arial"/>
@@ -16410,16 +16430,16 @@
         <w:autoSpaceDN w:val="0"/>
         <w:adjustRightInd w:val="0"/>
         <w:rPr>
-          <w:ins w:id="519" w:author="Rich Shriver" w:date="2015-08-28T14:08:00Z"/>
-          <w:rFonts w:ascii="Arial" w:hAnsi="Arial" w:cs="Arial"/>
-          <w:color w:val="000000"/>
-          <w:sz w:val="20"/>
-          <w:szCs w:val="20"/>
-          <w:highlight w:val="white"/>
-          <w:lang w:eastAsia="en-GB"/>
-        </w:rPr>
-      </w:pPr>
-      <w:ins w:id="520" w:author="Rich Shriver" w:date="2015-08-28T14:08:00Z">
+          <w:ins w:id="523" w:author="Rich Shriver" w:date="2015-08-28T14:08:00Z"/>
+          <w:rFonts w:ascii="Arial" w:hAnsi="Arial" w:cs="Arial"/>
+          <w:color w:val="000000"/>
+          <w:sz w:val="20"/>
+          <w:szCs w:val="20"/>
+          <w:highlight w:val="white"/>
+          <w:lang w:eastAsia="en-GB"/>
+        </w:rPr>
+      </w:pPr>
+      <w:ins w:id="524" w:author="Rich Shriver" w:date="2015-08-28T14:08:00Z">
         <w:r>
           <w:rPr>
             <w:rFonts w:ascii="Arial" w:hAnsi="Arial" w:cs="Arial"/>
@@ -16483,16 +16503,16 @@
         <w:autoSpaceDN w:val="0"/>
         <w:adjustRightInd w:val="0"/>
         <w:rPr>
-          <w:ins w:id="521" w:author="Rich Shriver" w:date="2015-08-28T14:08:00Z"/>
-          <w:rFonts w:ascii="Arial" w:hAnsi="Arial" w:cs="Arial"/>
-          <w:color w:val="000000"/>
-          <w:sz w:val="20"/>
-          <w:szCs w:val="20"/>
-          <w:highlight w:val="white"/>
-          <w:lang w:eastAsia="en-GB"/>
-        </w:rPr>
-      </w:pPr>
-      <w:ins w:id="522" w:author="Rich Shriver" w:date="2015-08-28T14:08:00Z">
+          <w:ins w:id="525" w:author="Rich Shriver" w:date="2015-08-28T14:08:00Z"/>
+          <w:rFonts w:ascii="Arial" w:hAnsi="Arial" w:cs="Arial"/>
+          <w:color w:val="000000"/>
+          <w:sz w:val="20"/>
+          <w:szCs w:val="20"/>
+          <w:highlight w:val="white"/>
+          <w:lang w:eastAsia="en-GB"/>
+        </w:rPr>
+      </w:pPr>
+      <w:ins w:id="526" w:author="Rich Shriver" w:date="2015-08-28T14:08:00Z">
         <w:r>
           <w:rPr>
             <w:rFonts w:ascii="Arial" w:hAnsi="Arial" w:cs="Arial"/>
@@ -16615,7 +16635,7 @@
           <w:t>="</w:t>
         </w:r>
       </w:ins>
-      <w:ins w:id="523" w:author="Rich Shriver" w:date="2015-08-28T14:09:00Z">
+      <w:ins w:id="527" w:author="Rich Shriver" w:date="2015-08-28T14:09:00Z">
         <w:r>
           <w:rPr>
             <w:rFonts w:ascii="Arial" w:hAnsi="Arial" w:cs="Arial"/>
@@ -16628,7 +16648,7 @@
           <w:t>NoDates</w:t>
         </w:r>
       </w:ins>
-      <w:ins w:id="524" w:author="Rich Shriver" w:date="2015-08-28T14:08:00Z">
+      <w:ins w:id="528" w:author="Rich Shriver" w:date="2015-08-28T14:08:00Z">
         <w:r>
           <w:rPr>
             <w:rFonts w:ascii="Arial" w:hAnsi="Arial" w:cs="Arial"/>
@@ -16795,7 +16815,7 @@
           <w:t>="</w:t>
         </w:r>
       </w:ins>
-      <w:ins w:id="525" w:author="Rich Shriver" w:date="2015-08-28T14:09:00Z">
+      <w:ins w:id="529" w:author="Rich Shriver" w:date="2015-08-28T14:09:00Z">
         <w:r>
           <w:rPr>
             <w:rFonts w:ascii="Arial" w:hAnsi="Arial" w:cs="Arial"/>
@@ -16808,7 +16828,7 @@
           <w:t>NoDts</w:t>
         </w:r>
       </w:ins>
-      <w:ins w:id="526" w:author="Rich Shriver" w:date="2015-08-28T14:08:00Z">
+      <w:ins w:id="530" w:author="Rich Shriver" w:date="2015-08-28T14:08:00Z">
         <w:r>
           <w:rPr>
             <w:rFonts w:ascii="Arial" w:hAnsi="Arial" w:cs="Arial"/>
@@ -16828,16 +16848,16 @@
         <w:autoSpaceDN w:val="0"/>
         <w:adjustRightInd w:val="0"/>
         <w:rPr>
-          <w:ins w:id="527" w:author="Rich Shriver" w:date="2015-08-28T14:08:00Z"/>
-          <w:rFonts w:ascii="Arial" w:hAnsi="Arial" w:cs="Arial"/>
-          <w:color w:val="000000"/>
-          <w:sz w:val="20"/>
-          <w:szCs w:val="20"/>
-          <w:highlight w:val="white"/>
-          <w:lang w:eastAsia="en-GB"/>
-        </w:rPr>
-      </w:pPr>
-      <w:ins w:id="528" w:author="Rich Shriver" w:date="2015-08-28T14:08:00Z">
+          <w:ins w:id="531" w:author="Rich Shriver" w:date="2015-08-28T14:08:00Z"/>
+          <w:rFonts w:ascii="Arial" w:hAnsi="Arial" w:cs="Arial"/>
+          <w:color w:val="000000"/>
+          <w:sz w:val="20"/>
+          <w:szCs w:val="20"/>
+          <w:highlight w:val="white"/>
+          <w:lang w:eastAsia="en-GB"/>
+        </w:rPr>
+      </w:pPr>
+      <w:ins w:id="532" w:author="Rich Shriver" w:date="2015-08-28T14:08:00Z">
         <w:r>
           <w:rPr>
             <w:rFonts w:ascii="Arial" w:hAnsi="Arial" w:cs="Arial"/>
@@ -16901,16 +16921,16 @@
         <w:autoSpaceDN w:val="0"/>
         <w:adjustRightInd w:val="0"/>
         <w:rPr>
-          <w:ins w:id="529" w:author="Rich Shriver" w:date="2015-08-28T14:08:00Z"/>
-          <w:rFonts w:ascii="Arial" w:hAnsi="Arial" w:cs="Arial"/>
-          <w:color w:val="000000"/>
-          <w:sz w:val="20"/>
-          <w:szCs w:val="20"/>
-          <w:highlight w:val="white"/>
-          <w:lang w:eastAsia="en-GB"/>
-        </w:rPr>
-      </w:pPr>
-      <w:ins w:id="530" w:author="Rich Shriver" w:date="2015-08-28T14:08:00Z">
+          <w:ins w:id="533" w:author="Rich Shriver" w:date="2015-08-28T14:08:00Z"/>
+          <w:rFonts w:ascii="Arial" w:hAnsi="Arial" w:cs="Arial"/>
+          <w:color w:val="000000"/>
+          <w:sz w:val="20"/>
+          <w:szCs w:val="20"/>
+          <w:highlight w:val="white"/>
+          <w:lang w:eastAsia="en-GB"/>
+        </w:rPr>
+      </w:pPr>
+      <w:ins w:id="534" w:author="Rich Shriver" w:date="2015-08-28T14:08:00Z">
         <w:r>
           <w:rPr>
             <w:rFonts w:ascii="Arial" w:hAnsi="Arial" w:cs="Arial"/>
@@ -16963,16 +16983,16 @@
         <w:autoSpaceDN w:val="0"/>
         <w:adjustRightInd w:val="0"/>
         <w:rPr>
-          <w:ins w:id="531" w:author="Rich Shriver" w:date="2015-08-28T14:08:00Z"/>
-          <w:rFonts w:ascii="Arial" w:hAnsi="Arial" w:cs="Arial"/>
-          <w:color w:val="000000"/>
-          <w:sz w:val="20"/>
-          <w:szCs w:val="20"/>
-          <w:highlight w:val="white"/>
-          <w:lang w:eastAsia="en-GB"/>
-        </w:rPr>
-      </w:pPr>
-      <w:ins w:id="532" w:author="Rich Shriver" w:date="2015-08-28T14:08:00Z">
+          <w:ins w:id="535" w:author="Rich Shriver" w:date="2015-08-28T14:08:00Z"/>
+          <w:rFonts w:ascii="Arial" w:hAnsi="Arial" w:cs="Arial"/>
+          <w:color w:val="000000"/>
+          <w:sz w:val="20"/>
+          <w:szCs w:val="20"/>
+          <w:highlight w:val="white"/>
+          <w:lang w:eastAsia="en-GB"/>
+        </w:rPr>
+      </w:pPr>
+      <w:ins w:id="536" w:author="Rich Shriver" w:date="2015-08-28T14:08:00Z">
         <w:r>
           <w:rPr>
             <w:rFonts w:ascii="Arial" w:hAnsi="Arial" w:cs="Arial"/>
@@ -17055,13 +17075,13 @@
     <w:p>
       <w:pPr>
         <w:rPr>
-          <w:ins w:id="533" w:author="Rich Shriver" w:date="2015-08-28T14:08:00Z"/>
-        </w:rPr>
-        <w:pPrChange w:id="534" w:author="Rich Shriver" w:date="2015-08-28T13:06:00Z">
+          <w:ins w:id="537" w:author="Rich Shriver" w:date="2015-08-28T14:08:00Z"/>
+        </w:rPr>
+        <w:pPrChange w:id="538" w:author="Rich Shriver" w:date="2015-08-28T13:06:00Z">
           <w:pPr/>
         </w:pPrChange>
       </w:pPr>
-      <w:ins w:id="535" w:author="Rich Shriver" w:date="2015-08-28T14:08:00Z">
+      <w:ins w:id="539" w:author="Rich Shriver" w:date="2015-08-28T14:08:00Z">
         <w:r>
           <w:rPr>
             <w:rFonts w:ascii="Arial" w:hAnsi="Arial" w:cs="Arial"/>
@@ -17100,11 +17120,11 @@
     <w:p>
       <w:pPr>
         <w:rPr>
-          <w:rPrChange w:id="536" w:author="Rich Shriver" w:date="2015-08-28T13:06:00Z">
+          <w:rPrChange w:id="540" w:author="Rich Shriver" w:date="2015-08-28T13:06:00Z">
             <w:rPr/>
           </w:rPrChange>
         </w:rPr>
-        <w:pPrChange w:id="537" w:author="Rich Shriver" w:date="2015-08-28T13:06:00Z">
+        <w:pPrChange w:id="541" w:author="Rich Shriver" w:date="2015-08-28T13:06:00Z">
           <w:pPr/>
         </w:pPrChange>
       </w:pPr>
@@ -17117,7 +17137,7 @@
           <w:numId w:val="0"/>
         </w:numPr>
       </w:pPr>
-      <w:bookmarkStart w:id="538" w:name="_Toc428518097"/>
+      <w:bookmarkStart w:id="542" w:name="_Toc428518097"/>
       <w:r>
         <w:lastRenderedPageBreak/>
         <w:t xml:space="preserve">Appendix </w:t>
@@ -17128,7 +17148,7 @@
       <w:r>
         <w:t xml:space="preserve"> - Usage Examples</w:t>
       </w:r>
-      <w:bookmarkEnd w:id="538"/>
+      <w:bookmarkEnd w:id="542"/>
     </w:p>
     <w:p>
       <w:pPr>
@@ -19403,11 +19423,11 @@
           <w:numId w:val="0"/>
         </w:numPr>
       </w:pPr>
-      <w:bookmarkStart w:id="539" w:name="_Toc428518098"/>
+      <w:bookmarkStart w:id="543" w:name="_Toc428518098"/>
       <w:r>
         <w:t>Appendix B – Compliance Strategy</w:t>
       </w:r>
-      <w:bookmarkEnd w:id="539"/>
+      <w:bookmarkEnd w:id="543"/>
     </w:p>
     <w:p>
       <w:pPr>
@@ -19442,7 +19462,7 @@
 
 <file path=word/comments.xml><?xml version="1.0" encoding="utf-8"?>
 <w:comments xmlns:wpc="http://schemas.microsoft.com/office/word/2010/wordprocessingCanvas" xmlns:mc="http://schemas.openxmlformats.org/markup-compatibility/2006" xmlns:o="urn:schemas-microsoft-com:office:office" xmlns:r="http://schemas.openxmlformats.org/officeDocument/2006/relationships" xmlns:m="http://schemas.openxmlformats.org/officeDocument/2006/math" xmlns:v="urn:schemas-microsoft-com:vml" xmlns:wp14="http://schemas.microsoft.com/office/word/2010/wordprocessingDrawing" xmlns:wp="http://schemas.openxmlformats.org/drawingml/2006/wordprocessingDrawing" xmlns:w10="urn:schemas-microsoft-com:office:word" xmlns:w="http://schemas.openxmlformats.org/wordprocessingml/2006/main" xmlns:w14="http://schemas.microsoft.com/office/word/2010/wordml" xmlns:w15="http://schemas.microsoft.com/office/word/2012/wordml" xmlns:wpg="http://schemas.microsoft.com/office/word/2010/wordprocessingGroup" xmlns:wpi="http://schemas.microsoft.com/office/word/2010/wordprocessingInk" xmlns:wne="http://schemas.microsoft.com/office/word/2006/wordml" xmlns:wps="http://schemas.microsoft.com/office/word/2010/wordprocessingShape" mc:Ignorable="w14 w15 wp14">
-  <w:comment w:id="421" w:author="Rich Shriver [2]" w:date="2015-06-24T10:54:00Z" w:initials="RS">
+  <w:comment w:id="425" w:author="Rich Shriver [2]" w:date="2015-06-24T10:54:00Z" w:initials="RS">
     <w:p>
       <w:pPr>
         <w:pStyle w:val="CommentText"/>
@@ -19461,7 +19481,7 @@
       </w:r>
     </w:p>
   </w:comment>
-  <w:comment w:id="423" w:author="Rich Shriver [2]" w:date="2015-07-06T14:03:00Z" w:initials="RS">
+  <w:comment w:id="427" w:author="Rich Shriver [2]" w:date="2015-07-06T14:03:00Z" w:initials="RS">
     <w:p>
       <w:pPr>
         <w:pStyle w:val="CommentText"/>
@@ -23608,7 +23628,7 @@
 </file>
 
 <file path=customXml/itemProps1.xml><?xml version="1.0" encoding="utf-8"?>
-<ds:datastoreItem xmlns:ds="http://schemas.openxmlformats.org/officeDocument/2006/customXml" ds:itemID="{F508A360-03D5-4331-9C93-E6DA0433BC45}">
+<ds:datastoreItem xmlns:ds="http://schemas.openxmlformats.org/officeDocument/2006/customXml" ds:itemID="{B412DB3F-E4E2-4FAA-A713-6E7E79A06298}">
   <ds:schemaRefs>
     <ds:schemaRef ds:uri="http://schemas.openxmlformats.org/officeDocument/2006/bibliography"/>
   </ds:schemaRefs>

</xml_diff>